<commit_message>
update doc for procedures & functions doc
</commit_message>
<xml_diff>
--- a/docs/Procedure_Function_INFO.docx
+++ b/docs/Procedure_Function_INFO.docx
@@ -39,14 +39,7 @@
           <w:b/>
           <w:bCs/>
         </w:rPr>
-        <w:t xml:space="preserve"> </w:t>
-      </w:r>
-      <w:r>
-        <w:rPr>
-          <w:b/>
-          <w:bCs/>
-        </w:rPr>
-        <w:t>All Stored Procedures</w:t>
+        <w:t xml:space="preserve"> All Stored Procedures</w:t>
       </w:r>
       <w:r>
         <w:rPr>
@@ -255,13 +248,7 @@
     </w:p>
     <w:p>
       <w:r>
-        <w:t>-----------------------------------------------------------------------------------------------------------------</w:t>
-      </w:r>
-      <w:r>
-        <w:t>------------</w:t>
-      </w:r>
-      <w:r>
-        <w:t>--</w:t>
+        <w:t>-------------------------------------------------------------------------------------------------------------------------------</w:t>
       </w:r>
     </w:p>
     <w:p/>
@@ -460,10 +447,7 @@
         <w:ind w:left="1100"/>
       </w:pPr>
       <w:r>
-        <w:t xml:space="preserve">This procedure </w:t>
-      </w:r>
-      <w:r>
-        <w:t xml:space="preserve">looks up a customer by </w:t>
+        <w:t xml:space="preserve">This procedure looks up a customer by </w:t>
       </w:r>
       <w:r>
         <w:t>their</w:t>
@@ -607,10 +591,7 @@
         <w:t>similar</w:t>
       </w:r>
       <w:r>
-        <w:t xml:space="preserve"> way</w:t>
-      </w:r>
-      <w:r>
-        <w:t xml:space="preserve"> to </w:t>
+        <w:t xml:space="preserve"> way to </w:t>
       </w:r>
       <w:proofErr w:type="gramStart"/>
       <w:r>
@@ -674,11 +655,573 @@
       </w:r>
       <w:proofErr w:type="gramEnd"/>
       <w:r>
-        <w:t xml:space="preserve">100), </w:t>
-      </w:r>
-      <w:r>
-        <w:t>a string that can be no greater than 100 characters.</w:t>
-      </w:r>
+        <w:t>100), a string that can be no greater than 100 characters.</w:t>
+      </w:r>
+    </w:p>
+    <w:p/>
+    <w:p/>
+    <w:p/>
+    <w:p>
+      <w:pPr>
+        <w:rPr>
+          <w:i/>
+          <w:iCs/>
+        </w:rPr>
+      </w:pPr>
+      <w:proofErr w:type="spellStart"/>
+      <w:r>
+        <w:rPr>
+          <w:i/>
+          <w:iCs/>
+          <w:highlight w:val="green"/>
+        </w:rPr>
+        <w:lastRenderedPageBreak/>
+        <w:t>GetCustomersByEmail</w:t>
+      </w:r>
+      <w:proofErr w:type="spellEnd"/>
+    </w:p>
+    <w:p/>
+    <w:p>
+      <w:pPr>
+        <w:ind w:firstLine="720"/>
+        <w:rPr>
+          <w:b/>
+          <w:bCs/>
+        </w:rPr>
+      </w:pPr>
+      <w:r>
+        <w:rPr>
+          <w:b/>
+          <w:bCs/>
+        </w:rPr>
+        <w:t>How to Call:</w:t>
+      </w:r>
+    </w:p>
+    <w:p>
+      <w:r>
+        <w:t xml:space="preserve">                   </w:t>
+      </w:r>
+      <w:r>
+        <w:t xml:space="preserve">call </w:t>
+      </w:r>
+      <w:proofErr w:type="spellStart"/>
+      <w:r>
+        <w:t>BSA_Database.GetCustomersByEmail</w:t>
+      </w:r>
+      <w:proofErr w:type="spellEnd"/>
+      <w:r>
+        <w:t xml:space="preserve"> </w:t>
+      </w:r>
+      <w:r>
+        <w:t>(</w:t>
+      </w:r>
+      <w:r>
+        <w:rPr>
+          <w:i/>
+          <w:iCs/>
+        </w:rPr>
+        <w:t>'email'</w:t>
+      </w:r>
+      <w:r>
+        <w:t>);</w:t>
+      </w:r>
+    </w:p>
+    <w:p>
+      <w:pPr>
+        <w:pStyle w:val="ListParagraph"/>
+        <w:ind w:left="1080" w:firstLine="360"/>
+      </w:pPr>
+    </w:p>
+    <w:p>
+      <w:pPr>
+        <w:ind w:firstLine="720"/>
+        <w:rPr>
+          <w:b/>
+          <w:bCs/>
+        </w:rPr>
+      </w:pPr>
+      <w:r>
+        <w:rPr>
+          <w:b/>
+          <w:bCs/>
+        </w:rPr>
+        <w:t>What does it do</w:t>
+      </w:r>
+      <w:r>
+        <w:rPr>
+          <w:b/>
+          <w:bCs/>
+        </w:rPr>
+        <w:t>?</w:t>
+      </w:r>
+    </w:p>
+    <w:p>
+      <w:pPr>
+        <w:ind w:left="1040"/>
+      </w:pPr>
+      <w:r>
+        <w:t xml:space="preserve">Information returned is the same as </w:t>
+      </w:r>
+      <w:r>
+        <w:rPr>
+          <w:i/>
+          <w:iCs/>
+        </w:rPr>
+        <w:t>GetCustomersBy</w:t>
+      </w:r>
+      <w:r>
+        <w:rPr>
+          <w:i/>
+          <w:iCs/>
+        </w:rPr>
+        <w:t xml:space="preserve">Name </w:t>
+      </w:r>
+      <w:r>
+        <w:t xml:space="preserve">and </w:t>
+      </w:r>
+      <w:r>
+        <w:rPr>
+          <w:i/>
+          <w:iCs/>
+        </w:rPr>
+        <w:t>GetCustomersBy</w:t>
+      </w:r>
+      <w:r>
+        <w:rPr>
+          <w:i/>
+          <w:iCs/>
+        </w:rPr>
+        <w:t xml:space="preserve">ID, </w:t>
+      </w:r>
+      <w:r>
+        <w:t xml:space="preserve">only difference being information is found via </w:t>
+      </w:r>
+      <w:r>
+        <w:t xml:space="preserve">a </w:t>
+      </w:r>
+      <w:r>
+        <w:t xml:space="preserve">customer email which is provided at registration. </w:t>
+      </w:r>
+      <w:r>
+        <w:t xml:space="preserve">It takes </w:t>
+      </w:r>
+      <w:r>
+        <w:t xml:space="preserve">only one parameter a </w:t>
+      </w:r>
+      <w:proofErr w:type="gramStart"/>
+      <w:r>
+        <w:t>VARCHAR(</w:t>
+      </w:r>
+      <w:proofErr w:type="gramEnd"/>
+      <w:r>
+        <w:t>100), a string that can be no greater than 100 characters.</w:t>
+      </w:r>
+    </w:p>
+    <w:p>
+      <w:pPr>
+        <w:ind w:left="1040"/>
+      </w:pPr>
+    </w:p>
+    <w:p>
+      <w:pPr>
+        <w:ind w:left="1040"/>
+      </w:pPr>
+    </w:p>
+    <w:p>
+      <w:pPr>
+        <w:rPr>
+          <w:i/>
+          <w:iCs/>
+        </w:rPr>
+      </w:pPr>
+      <w:r>
+        <w:rPr>
+          <w:i/>
+          <w:iCs/>
+          <w:highlight w:val="green"/>
+        </w:rPr>
+        <w:t>AddCompany</w:t>
+      </w:r>
+    </w:p>
+    <w:p/>
+    <w:p>
+      <w:pPr>
+        <w:ind w:firstLine="720"/>
+        <w:rPr>
+          <w:b/>
+          <w:bCs/>
+        </w:rPr>
+      </w:pPr>
+      <w:r>
+        <w:rPr>
+          <w:b/>
+          <w:bCs/>
+        </w:rPr>
+        <w:t>How to Call:</w:t>
+      </w:r>
+    </w:p>
+    <w:p>
+      <w:pPr>
+        <w:ind w:left="720" w:firstLine="320"/>
+      </w:pPr>
+      <w:r>
+        <w:t xml:space="preserve">call </w:t>
+      </w:r>
+      <w:proofErr w:type="spellStart"/>
+      <w:r>
+        <w:t>BSA_Database.AddCompany</w:t>
+      </w:r>
+      <w:proofErr w:type="spellEnd"/>
+      <w:r>
+        <w:t xml:space="preserve"> </w:t>
+      </w:r>
+      <w:r>
+        <w:t>(</w:t>
+      </w:r>
+      <w:r>
+        <w:rPr>
+          <w:i/>
+          <w:iCs/>
+        </w:rPr>
+        <w:t>'</w:t>
+      </w:r>
+      <w:r>
+        <w:rPr>
+          <w:i/>
+          <w:iCs/>
+        </w:rPr>
+        <w:t>email’, ‘password’, ‘</w:t>
+      </w:r>
+      <w:proofErr w:type="spellStart"/>
+      <w:r>
+        <w:rPr>
+          <w:i/>
+          <w:iCs/>
+        </w:rPr>
+        <w:t>company</w:t>
+      </w:r>
+      <w:r>
+        <w:t>_</w:t>
+      </w:r>
+      <w:r>
+        <w:rPr>
+          <w:i/>
+          <w:iCs/>
+        </w:rPr>
+        <w:t>name</w:t>
+      </w:r>
+      <w:proofErr w:type="spellEnd"/>
+      <w:r>
+        <w:rPr>
+          <w:i/>
+          <w:iCs/>
+        </w:rPr>
+        <w:t>'</w:t>
+      </w:r>
+      <w:r>
+        <w:rPr>
+          <w:i/>
+          <w:iCs/>
+        </w:rPr>
+        <w:t>, ‘</w:t>
+      </w:r>
+      <w:proofErr w:type="spellStart"/>
+      <w:r>
+        <w:rPr>
+          <w:i/>
+          <w:iCs/>
+        </w:rPr>
+        <w:t>first_name</w:t>
+      </w:r>
+      <w:proofErr w:type="spellEnd"/>
+      <w:proofErr w:type="gramStart"/>
+      <w:r>
+        <w:rPr>
+          <w:i/>
+          <w:iCs/>
+        </w:rPr>
+        <w:t>’ ,</w:t>
+      </w:r>
+      <w:proofErr w:type="gramEnd"/>
+      <w:r>
+        <w:rPr>
+          <w:i/>
+          <w:iCs/>
+        </w:rPr>
+        <w:t xml:space="preserve">         ‘</w:t>
+      </w:r>
+      <w:proofErr w:type="spellStart"/>
+      <w:r>
+        <w:rPr>
+          <w:i/>
+          <w:iCs/>
+        </w:rPr>
+        <w:t>last_name</w:t>
+      </w:r>
+      <w:proofErr w:type="spellEnd"/>
+      <w:r>
+        <w:rPr>
+          <w:i/>
+          <w:iCs/>
+        </w:rPr>
+        <w:t>’</w:t>
+      </w:r>
+      <w:r>
+        <w:t>);</w:t>
+      </w:r>
+    </w:p>
+    <w:p>
+      <w:pPr>
+        <w:pStyle w:val="ListParagraph"/>
+        <w:ind w:left="1080" w:firstLine="360"/>
+      </w:pPr>
+    </w:p>
+    <w:p>
+      <w:pPr>
+        <w:ind w:firstLine="720"/>
+        <w:rPr>
+          <w:b/>
+          <w:bCs/>
+        </w:rPr>
+      </w:pPr>
+      <w:r>
+        <w:rPr>
+          <w:b/>
+          <w:bCs/>
+        </w:rPr>
+        <w:t>What does it do</w:t>
+      </w:r>
+      <w:r>
+        <w:rPr>
+          <w:b/>
+          <w:bCs/>
+        </w:rPr>
+        <w:t>?</w:t>
+      </w:r>
+    </w:p>
+    <w:p>
+      <w:pPr>
+        <w:ind w:left="1040"/>
+        <w:rPr>
+          <w:b/>
+          <w:bCs/>
+        </w:rPr>
+      </w:pPr>
+      <w:r>
+        <w:t xml:space="preserve">This procedure should only be called when customers have successfully filled of the required registration </w:t>
+      </w:r>
+      <w:r>
+        <w:t>info and</w:t>
+      </w:r>
+      <w:r>
+        <w:t xml:space="preserve"> will input them into the database. It takes three parameters email, password, and </w:t>
+      </w:r>
+      <w:proofErr w:type="spellStart"/>
+      <w:r>
+        <w:t>company_name</w:t>
+      </w:r>
+      <w:proofErr w:type="spellEnd"/>
+      <w:r>
+        <w:t xml:space="preserve">, </w:t>
+      </w:r>
+      <w:proofErr w:type="spellStart"/>
+      <w:r>
+        <w:t>first_name</w:t>
+      </w:r>
+      <w:proofErr w:type="spellEnd"/>
+      <w:r>
+        <w:t xml:space="preserve">, </w:t>
+      </w:r>
+      <w:proofErr w:type="spellStart"/>
+      <w:r>
+        <w:t>last_name</w:t>
+      </w:r>
+      <w:proofErr w:type="spellEnd"/>
+      <w:r>
+        <w:t xml:space="preserve">. </w:t>
+      </w:r>
+      <w:r>
+        <w:rPr>
+          <w:b/>
+          <w:bCs/>
+        </w:rPr>
+        <w:t>*NOTE*</w:t>
+      </w:r>
+      <w:r>
+        <w:rPr>
+          <w:b/>
+          <w:bCs/>
+        </w:rPr>
+        <w:t xml:space="preserve"> Order is important</w:t>
+      </w:r>
+      <w:r>
+        <w:rPr>
+          <w:b/>
+          <w:bCs/>
+        </w:rPr>
+        <w:t xml:space="preserve"> and customer_ID.</w:t>
+      </w:r>
+    </w:p>
+    <w:p>
+      <w:pPr>
+        <w:ind w:left="1040"/>
+        <w:rPr>
+          <w:b/>
+          <w:bCs/>
+        </w:rPr>
+      </w:pPr>
+    </w:p>
+    <w:p>
+      <w:pPr>
+        <w:ind w:left="1040"/>
+        <w:rPr>
+          <w:b/>
+          <w:bCs/>
+        </w:rPr>
+      </w:pPr>
+    </w:p>
+    <w:p>
+      <w:pPr>
+        <w:rPr>
+          <w:b/>
+          <w:bCs/>
+        </w:rPr>
+      </w:pPr>
+      <w:r>
+        <w:rPr>
+          <w:b/>
+          <w:bCs/>
+        </w:rPr>
+        <w:t xml:space="preserve">******** END OF </w:t>
+      </w:r>
+      <w:r>
+        <w:rPr>
+          <w:b/>
+          <w:bCs/>
+        </w:rPr>
+        <w:t>customer</w:t>
+      </w:r>
+      <w:r>
+        <w:rPr>
+          <w:b/>
+          <w:bCs/>
+        </w:rPr>
+        <w:t xml:space="preserve"> TABLE PROCEDURES  </w:t>
+      </w:r>
+    </w:p>
+    <w:p>
+      <w:pPr>
+        <w:ind w:left="1040"/>
+        <w:rPr>
+          <w:b/>
+          <w:bCs/>
+        </w:rPr>
+      </w:pPr>
+    </w:p>
+    <w:p>
+      <w:pPr>
+        <w:rPr>
+          <w:i/>
+          <w:iCs/>
+        </w:rPr>
+      </w:pPr>
+      <w:r>
+        <w:rPr>
+          <w:i/>
+          <w:iCs/>
+          <w:highlight w:val="green"/>
+        </w:rPr>
+        <w:t>GetSurveyByID</w:t>
+      </w:r>
+    </w:p>
+    <w:p/>
+    <w:p>
+      <w:pPr>
+        <w:ind w:firstLine="720"/>
+        <w:rPr>
+          <w:b/>
+          <w:bCs/>
+        </w:rPr>
+      </w:pPr>
+      <w:r>
+        <w:rPr>
+          <w:b/>
+          <w:bCs/>
+        </w:rPr>
+        <w:t>How to Call:</w:t>
+      </w:r>
+    </w:p>
+    <w:p>
+      <w:r>
+        <w:t xml:space="preserve">                   </w:t>
+      </w:r>
+      <w:r>
+        <w:t>call BSA_Database.GetSurveyByID</w:t>
+      </w:r>
+      <w:r>
+        <w:t xml:space="preserve"> </w:t>
+      </w:r>
+      <w:r>
+        <w:t>(</w:t>
+      </w:r>
+      <w:r>
+        <w:rPr>
+          <w:i/>
+          <w:iCs/>
+        </w:rPr>
+        <w:t>survey_ID</w:t>
+      </w:r>
+      <w:r>
+        <w:t>);</w:t>
+      </w:r>
+    </w:p>
+    <w:p>
+      <w:pPr>
+        <w:pStyle w:val="ListParagraph"/>
+        <w:ind w:left="1080" w:firstLine="360"/>
+      </w:pPr>
+    </w:p>
+    <w:p>
+      <w:pPr>
+        <w:ind w:firstLine="720"/>
+        <w:rPr>
+          <w:b/>
+          <w:bCs/>
+        </w:rPr>
+      </w:pPr>
+      <w:r>
+        <w:rPr>
+          <w:b/>
+          <w:bCs/>
+        </w:rPr>
+        <w:t>What does it do</w:t>
+      </w:r>
+      <w:r>
+        <w:rPr>
+          <w:b/>
+          <w:bCs/>
+        </w:rPr>
+        <w:t>?</w:t>
+      </w:r>
+    </w:p>
+    <w:p>
+      <w:pPr>
+        <w:ind w:left="1040"/>
+      </w:pPr>
+      <w:r>
+        <w:t xml:space="preserve">This procedure will provide all information stored in the surveys created table about a registered customers </w:t>
+      </w:r>
+      <w:r>
+        <w:t>existing</w:t>
+      </w:r>
+      <w:r>
+        <w:t xml:space="preserve"> survey via a unique survey_ID number. It takes a single parameter of an INT.</w:t>
+      </w:r>
+    </w:p>
+    <w:p>
+      <w:pPr>
+        <w:ind w:left="1040"/>
+      </w:pPr>
     </w:p>
     <w:p/>
     <w:p/>
@@ -700,7 +1243,8 @@
           <w:iCs/>
           <w:highlight w:val="green"/>
         </w:rPr>
-        <w:t>GetCustomersByEmail</w:t>
+        <w:lastRenderedPageBreak/>
+        <w:t>AddSurvey</w:t>
       </w:r>
     </w:p>
     <w:p/>
@@ -725,10 +1269,10 @@
         <w:t xml:space="preserve">                   </w:t>
       </w:r>
       <w:r>
-        <w:t>call BSA_Database.GetCustomersByEmail</w:t>
-      </w:r>
-      <w:r>
-        <w:t xml:space="preserve"> </w:t>
+        <w:t>call BSA_Database.</w:t>
+      </w:r>
+      <w:r>
+        <w:t xml:space="preserve">AddSurvey </w:t>
       </w:r>
       <w:r>
         <w:t>(</w:t>
@@ -738,7 +1282,17 @@
           <w:i/>
           <w:iCs/>
         </w:rPr>
-        <w:t>'email'</w:t>
+        <w:t>customer_ID, ‘survey</w:t>
+      </w:r>
+      <w:r>
+        <w:t>_</w:t>
+      </w:r>
+      <w:r>
+        <w:rPr>
+          <w:i/>
+          <w:iCs/>
+        </w:rPr>
+        <w:t>name'</w:t>
       </w:r>
       <w:r>
         <w:t>);</w:t>
@@ -776,55 +1330,13 @@
     <w:p>
       <w:pPr>
         <w:ind w:left="1040"/>
-      </w:pPr>
-      <w:r>
-        <w:t xml:space="preserve">Information returned is the same as </w:t>
-      </w:r>
-      <w:r>
-        <w:rPr>
-          <w:i/>
-          <w:iCs/>
-        </w:rPr>
-        <w:t>GetCustomersBy</w:t>
-      </w:r>
-      <w:r>
-        <w:rPr>
-          <w:i/>
-          <w:iCs/>
-        </w:rPr>
-        <w:t xml:space="preserve">Name </w:t>
-      </w:r>
-      <w:r>
-        <w:t xml:space="preserve">and </w:t>
-      </w:r>
-      <w:r>
-        <w:rPr>
-          <w:i/>
-          <w:iCs/>
-        </w:rPr>
-        <w:t>GetCustomersBy</w:t>
-      </w:r>
-      <w:r>
-        <w:rPr>
-          <w:i/>
-          <w:iCs/>
-        </w:rPr>
-        <w:t xml:space="preserve">ID, </w:t>
-      </w:r>
-      <w:r>
-        <w:t xml:space="preserve">only difference being information is found via </w:t>
-      </w:r>
-      <w:r>
-        <w:t xml:space="preserve">a </w:t>
-      </w:r>
-      <w:r>
-        <w:t xml:space="preserve">customer email which is provided at registration. </w:t>
-      </w:r>
-      <w:r>
-        <w:t xml:space="preserve">It takes </w:t>
-      </w:r>
-      <w:r>
-        <w:t xml:space="preserve">only one parameter a </w:t>
+        <w:rPr>
+          <w:b/>
+          <w:bCs/>
+        </w:rPr>
+      </w:pPr>
+      <w:r>
+        <w:t xml:space="preserve">This procedure will add a survey given a customer_ID, and survey_name, it does not worry if a survey has questions, an empty survey can still be created and is valid. This procedure takes an INT customer_ID, and </w:t>
       </w:r>
       <w:proofErr w:type="gramStart"/>
       <w:r>
@@ -832,29 +1344,90 @@
       </w:r>
       <w:proofErr w:type="gramEnd"/>
       <w:r>
-        <w:t xml:space="preserve">100), </w:t>
-      </w:r>
-      <w:r>
-        <w:t>a</w:t>
-      </w:r>
-      <w:r>
-        <w:t xml:space="preserve"> string </w:t>
-      </w:r>
-      <w:r>
-        <w:t>that can be no</w:t>
-      </w:r>
-      <w:r>
-        <w:t xml:space="preserve"> greater than 100 characters.</w:t>
+        <w:t xml:space="preserve">100) survey_name. </w:t>
+      </w:r>
+      <w:r>
+        <w:rPr>
+          <w:b/>
+          <w:bCs/>
+        </w:rPr>
+        <w:t>*NOTE*</w:t>
+      </w:r>
+      <w:r>
+        <w:rPr>
+          <w:b/>
+          <w:bCs/>
+        </w:rPr>
+        <w:t xml:space="preserve"> Order is important.</w:t>
       </w:r>
     </w:p>
     <w:p>
       <w:pPr>
         <w:ind w:left="1040"/>
+        <w:rPr>
+          <w:b/>
+          <w:bCs/>
+        </w:rPr>
       </w:pPr>
     </w:p>
     <w:p>
       <w:pPr>
         <w:ind w:left="1040"/>
+        <w:rPr>
+          <w:b/>
+          <w:bCs/>
+        </w:rPr>
+      </w:pPr>
+    </w:p>
+    <w:p>
+      <w:pPr>
+        <w:rPr>
+          <w:b/>
+          <w:bCs/>
+        </w:rPr>
+      </w:pPr>
+      <w:r>
+        <w:rPr>
+          <w:b/>
+          <w:bCs/>
+        </w:rPr>
+        <w:t xml:space="preserve">******** END OF </w:t>
+      </w:r>
+      <w:r>
+        <w:rPr>
+          <w:b/>
+          <w:bCs/>
+        </w:rPr>
+        <w:t>s</w:t>
+      </w:r>
+      <w:r>
+        <w:rPr>
+          <w:b/>
+          <w:bCs/>
+        </w:rPr>
+        <w:t>urveys_</w:t>
+      </w:r>
+      <w:r>
+        <w:rPr>
+          <w:b/>
+          <w:bCs/>
+        </w:rPr>
+        <w:t>c</w:t>
+      </w:r>
+      <w:r>
+        <w:rPr>
+          <w:b/>
+          <w:bCs/>
+        </w:rPr>
+        <w:t xml:space="preserve">reated TABLE PROCEDURES  </w:t>
+      </w:r>
+    </w:p>
+    <w:p>
+      <w:pPr>
+        <w:rPr>
+          <w:b/>
+          <w:bCs/>
+        </w:rPr>
       </w:pPr>
     </w:p>
     <w:p>
@@ -870,7 +1443,7 @@
           <w:iCs/>
           <w:highlight w:val="green"/>
         </w:rPr>
-        <w:t>AddCompany</w:t>
+        <w:t>GetSurveyQuestions</w:t>
       </w:r>
     </w:p>
     <w:p/>
@@ -892,10 +1465,10 @@
     </w:p>
     <w:p>
       <w:r>
-        <w:t xml:space="preserve">                   </w:t>
-      </w:r>
-      <w:r>
-        <w:t>call BSA_Database.AddCompany</w:t>
+        <w:t xml:space="preserve">                  </w:t>
+      </w:r>
+      <w:r>
+        <w:t>call BSA_Database.GetSurveyQuestions</w:t>
       </w:r>
       <w:r>
         <w:t xml:space="preserve"> </w:t>
@@ -908,31 +1481,7 @@
           <w:i/>
           <w:iCs/>
         </w:rPr>
-        <w:t>'</w:t>
-      </w:r>
-      <w:r>
-        <w:rPr>
-          <w:i/>
-          <w:iCs/>
-        </w:rPr>
-        <w:t>email’, ‘password’, ‘company</w:t>
-      </w:r>
-      <w:r>
-        <w:t>_</w:t>
-      </w:r>
-      <w:r>
-        <w:rPr>
-          <w:i/>
-          <w:iCs/>
-        </w:rPr>
-        <w:t>name</w:t>
-      </w:r>
-      <w:r>
-        <w:rPr>
-          <w:i/>
-          <w:iCs/>
-        </w:rPr>
-        <w:t>'</w:t>
+        <w:t>survey_ID</w:t>
       </w:r>
       <w:r>
         <w:t>);</w:t>
@@ -976,34 +1525,14 @@
         </w:rPr>
       </w:pPr>
       <w:r>
-        <w:t xml:space="preserve">This procedure should only be called when customers have successfully filled of the required registration </w:t>
-      </w:r>
-      <w:r>
-        <w:t>info and</w:t>
-      </w:r>
-      <w:r>
-        <w:t xml:space="preserve"> will input them into the database. It takes three parameters email, password, and company_name </w:t>
-      </w:r>
-      <w:r>
-        <w:rPr>
-          <w:b/>
-          <w:bCs/>
-        </w:rPr>
-        <w:t>*NOTE*</w:t>
-      </w:r>
-      <w:r>
-        <w:rPr>
-          <w:b/>
-          <w:bCs/>
-        </w:rPr>
-        <w:t xml:space="preserve"> Order is important</w:t>
-      </w:r>
-      <w:r>
-        <w:rPr>
-          <w:b/>
-          <w:bCs/>
-        </w:rPr>
-        <w:t xml:space="preserve"> and customer_ID.</w:t>
+        <w:t xml:space="preserve">This procedure will give the caller all of the questions in a specific survey which is found via a unique survey_ID. It takes only one parameter an INT. </w:t>
+      </w:r>
+      <w:r>
+        <w:rPr>
+          <w:b/>
+          <w:bCs/>
+        </w:rPr>
+        <w:tab/>
       </w:r>
     </w:p>
     <w:p>
@@ -1017,45 +1546,6 @@
     </w:p>
     <w:p>
       <w:pPr>
-        <w:ind w:left="1040"/>
-        <w:rPr>
-          <w:b/>
-          <w:bCs/>
-        </w:rPr>
-      </w:pPr>
-    </w:p>
-    <w:p>
-      <w:pPr>
-        <w:rPr>
-          <w:b/>
-          <w:bCs/>
-        </w:rPr>
-      </w:pPr>
-      <w:r>
-        <w:rPr>
-          <w:b/>
-          <w:bCs/>
-        </w:rPr>
-        <w:t xml:space="preserve">******** END OF </w:t>
-      </w:r>
-      <w:r>
-        <w:rPr>
-          <w:b/>
-          <w:bCs/>
-        </w:rPr>
-        <w:t>customer</w:t>
-      </w:r>
-      <w:r>
-        <w:rPr>
-          <w:b/>
-          <w:bCs/>
-        </w:rPr>
-        <w:t xml:space="preserve"> TABLE PROCEDURES  </w:t>
-      </w:r>
-    </w:p>
-    <w:p>
-      <w:pPr>
-        <w:ind w:left="1040"/>
         <w:rPr>
           <w:b/>
           <w:bCs/>
@@ -1075,7 +1565,7 @@
           <w:iCs/>
           <w:highlight w:val="green"/>
         </w:rPr>
-        <w:t>GetSurveyByID</w:t>
+        <w:t>GetQuestionNumber</w:t>
       </w:r>
     </w:p>
     <w:p/>
@@ -1097,10 +1587,10 @@
     </w:p>
     <w:p>
       <w:r>
-        <w:t xml:space="preserve">                   </w:t>
-      </w:r>
-      <w:r>
-        <w:t>call BSA_Database.GetSurveyByID</w:t>
+        <w:t xml:space="preserve">                 </w:t>
+      </w:r>
+      <w:r>
+        <w:t>call BSA_Database.GetQuestionNumber</w:t>
       </w:r>
       <w:r>
         <w:t xml:space="preserve"> </w:t>
@@ -1113,7 +1603,7 @@
           <w:i/>
           <w:iCs/>
         </w:rPr>
-        <w:t>survey_ID</w:t>
+        <w:t>question_ID</w:t>
       </w:r>
       <w:r>
         <w:t>);</w:t>
@@ -1128,10 +1618,6 @@
     <w:p>
       <w:pPr>
         <w:ind w:firstLine="720"/>
-        <w:rPr>
-          <w:b/>
-          <w:bCs/>
-        </w:rPr>
       </w:pPr>
       <w:r>
         <w:rPr>
@@ -1151,47 +1637,641 @@
     <w:p>
       <w:pPr>
         <w:ind w:left="1040"/>
+        <w:rPr>
+          <w:b/>
+          <w:bCs/>
+        </w:rPr>
+      </w:pPr>
+      <w:r>
+        <w:t xml:space="preserve">This procedure will </w:t>
+      </w:r>
+      <w:r>
+        <w:t>retrieve</w:t>
+      </w:r>
+      <w:r>
+        <w:t xml:space="preserve"> the order in which the question is supposed to appear via a question_ID, for example if this procedure were to </w:t>
+      </w:r>
+      <w:r>
+        <w:t xml:space="preserve">retrieve </w:t>
+      </w:r>
+      <w:r>
+        <w:t>a 1 then the question is meant to be the first question. It takes a single parameter of an INT</w:t>
+      </w:r>
+    </w:p>
+    <w:p>
+      <w:pPr>
+        <w:ind w:left="1040"/>
+        <w:rPr>
+          <w:b/>
+          <w:bCs/>
+        </w:rPr>
+      </w:pPr>
+    </w:p>
+    <w:p>
+      <w:pPr>
+        <w:rPr>
+          <w:b/>
+          <w:bCs/>
+        </w:rPr>
+      </w:pPr>
+      <w:r>
+        <w:rPr>
+          <w:i/>
+          <w:iCs/>
+          <w:highlight w:val="green"/>
+        </w:rPr>
+        <w:t>AddQuestions</w:t>
+      </w:r>
+    </w:p>
+    <w:p/>
+    <w:p>
+      <w:pPr>
+        <w:ind w:firstLine="720"/>
+        <w:rPr>
+          <w:b/>
+          <w:bCs/>
+        </w:rPr>
+      </w:pPr>
+      <w:r>
+        <w:rPr>
+          <w:b/>
+          <w:bCs/>
+        </w:rPr>
+        <w:t>How to Call:</w:t>
+      </w:r>
+    </w:p>
+    <w:p>
+      <w:r>
+        <w:t xml:space="preserve">                  </w:t>
+      </w:r>
+      <w:r>
+        <w:t>call BSA_Database.AddQuestions</w:t>
+      </w:r>
+      <w:r>
+        <w:t xml:space="preserve"> </w:t>
+      </w:r>
+      <w:r>
+        <w:t>(</w:t>
+      </w:r>
+      <w:r>
+        <w:t xml:space="preserve">survey_ID, question_order, </w:t>
+      </w:r>
+      <w:r>
+        <w:t>‘</w:t>
+      </w:r>
+      <w:r>
+        <w:t>question_string</w:t>
+      </w:r>
+      <w:r>
+        <w:t>’</w:t>
+      </w:r>
+      <w:r>
+        <w:t>);</w:t>
+      </w:r>
+    </w:p>
+    <w:p/>
+    <w:p>
+      <w:pPr>
+        <w:pStyle w:val="ListParagraph"/>
+        <w:ind w:left="1080" w:firstLine="360"/>
+      </w:pPr>
+    </w:p>
+    <w:p>
+      <w:pPr>
+        <w:ind w:firstLine="720"/>
+      </w:pPr>
+      <w:r>
+        <w:rPr>
+          <w:b/>
+          <w:bCs/>
+        </w:rPr>
+        <w:t>What does it do</w:t>
+      </w:r>
+      <w:r>
+        <w:rPr>
+          <w:b/>
+          <w:bCs/>
+        </w:rPr>
+        <w:t>?</w:t>
+      </w:r>
+    </w:p>
+    <w:p>
+      <w:pPr>
+        <w:ind w:left="1040"/>
+        <w:rPr>
+          <w:b/>
+          <w:bCs/>
+        </w:rPr>
+      </w:pPr>
+      <w:r>
+        <w:t xml:space="preserve">This procedure will input newly created question for a particular survey into the database. It </w:t>
+      </w:r>
+      <w:r>
+        <w:t>takes three parameters</w:t>
+      </w:r>
+      <w:r>
+        <w:t xml:space="preserve">; INT </w:t>
+      </w:r>
+      <w:r>
+        <w:t>survey_ID,</w:t>
+      </w:r>
+      <w:r>
+        <w:t xml:space="preserve"> INT</w:t>
+      </w:r>
+      <w:r>
+        <w:t xml:space="preserve"> question_order, </w:t>
+      </w:r>
+      <w:proofErr w:type="gramStart"/>
+      <w:r>
+        <w:t>VARCHAR(</w:t>
+      </w:r>
+      <w:proofErr w:type="gramEnd"/>
+      <w:r>
+        <w:t xml:space="preserve">250) </w:t>
+      </w:r>
+      <w:r>
+        <w:t>question_string</w:t>
+      </w:r>
+      <w:r>
+        <w:t xml:space="preserve"> . </w:t>
+      </w:r>
+      <w:r>
+        <w:rPr>
+          <w:b/>
+          <w:bCs/>
+        </w:rPr>
+        <w:t>*NOTE*</w:t>
+      </w:r>
+      <w:r>
+        <w:rPr>
+          <w:b/>
+          <w:bCs/>
+        </w:rPr>
+        <w:t xml:space="preserve"> Order is important.</w:t>
+      </w:r>
+    </w:p>
+    <w:p>
+      <w:pPr>
+        <w:rPr>
+          <w:b/>
+          <w:bCs/>
+        </w:rPr>
+      </w:pPr>
+      <w:r>
+        <w:rPr>
+          <w:b/>
+          <w:bCs/>
+        </w:rPr>
+        <w:lastRenderedPageBreak/>
+        <w:t xml:space="preserve">******** END OF question TABLE PROCEDURES  </w:t>
+      </w:r>
+    </w:p>
+    <w:p>
+      <w:pPr>
+        <w:rPr>
+          <w:b/>
+          <w:bCs/>
+        </w:rPr>
+      </w:pPr>
+    </w:p>
+    <w:p>
+      <w:pPr>
+        <w:rPr>
+          <w:i/>
+          <w:iCs/>
+        </w:rPr>
+      </w:pPr>
+      <w:r>
+        <w:rPr>
+          <w:i/>
+          <w:iCs/>
+          <w:highlight w:val="green"/>
+        </w:rPr>
+        <w:t>GetAnswersByQuestionID</w:t>
+      </w:r>
+    </w:p>
+    <w:p/>
+    <w:p>
+      <w:pPr>
+        <w:ind w:firstLine="720"/>
+        <w:rPr>
+          <w:b/>
+          <w:bCs/>
+        </w:rPr>
+      </w:pPr>
+      <w:r>
+        <w:rPr>
+          <w:b/>
+          <w:bCs/>
+        </w:rPr>
+        <w:t>How to Call:</w:t>
+      </w:r>
+    </w:p>
+    <w:p>
+      <w:r>
+        <w:t xml:space="preserve">                  </w:t>
+      </w:r>
+      <w:r>
+        <w:t>call BSA_Database.GetAnswersByQuestionID</w:t>
+      </w:r>
+      <w:r>
+        <w:t xml:space="preserve"> </w:t>
+      </w:r>
+      <w:r>
+        <w:t>(</w:t>
+      </w:r>
+      <w:r>
+        <w:rPr>
+          <w:i/>
+          <w:iCs/>
+        </w:rPr>
+        <w:t>question_ID</w:t>
+      </w:r>
+      <w:r>
+        <w:t>);</w:t>
+      </w:r>
+    </w:p>
+    <w:p/>
+    <w:p>
+      <w:pPr>
+        <w:pStyle w:val="ListParagraph"/>
+        <w:ind w:left="1080" w:firstLine="360"/>
+      </w:pPr>
+    </w:p>
+    <w:p>
+      <w:pPr>
+        <w:ind w:firstLine="720"/>
+      </w:pPr>
+      <w:r>
+        <w:rPr>
+          <w:b/>
+          <w:bCs/>
+        </w:rPr>
+        <w:t>What does it do</w:t>
+      </w:r>
+      <w:r>
+        <w:rPr>
+          <w:b/>
+          <w:bCs/>
+        </w:rPr>
+        <w:t>?</w:t>
+      </w:r>
+    </w:p>
+    <w:p>
+      <w:pPr>
+        <w:ind w:left="1000"/>
+      </w:pPr>
+      <w:r>
+        <w:t>This procedure will get all answers that pertain to a specific and unique question via the question_ID. It takes only one parameter; INT question_ID.</w:t>
+      </w:r>
+    </w:p>
+    <w:p>
+      <w:pPr>
+        <w:ind w:left="1000"/>
+      </w:pPr>
+    </w:p>
+    <w:p>
+      <w:pPr>
+        <w:rPr>
+          <w:i/>
+          <w:iCs/>
+        </w:rPr>
+      </w:pPr>
+      <w:r>
+        <w:rPr>
+          <w:i/>
+          <w:iCs/>
+          <w:highlight w:val="green"/>
+        </w:rPr>
+        <w:t>AddAnswer</w:t>
+      </w:r>
+    </w:p>
+    <w:p/>
+    <w:p>
+      <w:pPr>
+        <w:ind w:firstLine="720"/>
+        <w:rPr>
+          <w:b/>
+          <w:bCs/>
+        </w:rPr>
+      </w:pPr>
+      <w:r>
+        <w:rPr>
+          <w:b/>
+          <w:bCs/>
+        </w:rPr>
+        <w:t>How to Call:</w:t>
+      </w:r>
+    </w:p>
+    <w:p>
+      <w:r>
+        <w:t xml:space="preserve">                  </w:t>
+      </w:r>
+      <w:r>
+        <w:t>call BSA_Database.AddAnswer(</w:t>
+      </w:r>
+      <w:r>
+        <w:rPr>
+          <w:i/>
+          <w:iCs/>
+        </w:rPr>
+        <w:t>question_ID</w:t>
+      </w:r>
+      <w:r>
+        <w:t xml:space="preserve">, </w:t>
+      </w:r>
+      <w:r>
+        <w:t>answer_order</w:t>
+      </w:r>
+      <w:r>
+        <w:t>, '</w:t>
+      </w:r>
+      <w:r>
+        <w:t>answer_string</w:t>
+      </w:r>
+      <w:r>
+        <w:t>');</w:t>
+      </w:r>
+    </w:p>
+    <w:p>
+      <w:pPr>
+        <w:pStyle w:val="ListParagraph"/>
+        <w:ind w:left="1080" w:firstLine="360"/>
+      </w:pPr>
+    </w:p>
+    <w:p>
+      <w:pPr>
+        <w:ind w:firstLine="720"/>
+      </w:pPr>
+      <w:r>
+        <w:rPr>
+          <w:b/>
+          <w:bCs/>
+        </w:rPr>
+        <w:t>What does it do</w:t>
+      </w:r>
+      <w:r>
+        <w:rPr>
+          <w:b/>
+          <w:bCs/>
+        </w:rPr>
+        <w:t>?</w:t>
+      </w:r>
+    </w:p>
+    <w:p>
+      <w:pPr>
+        <w:ind w:left="1000"/>
+        <w:rPr>
+          <w:b/>
+          <w:bCs/>
+        </w:rPr>
       </w:pPr>
       <w:r>
         <w:t xml:space="preserve">This procedure </w:t>
       </w:r>
       <w:r>
-        <w:t xml:space="preserve">will provide all information stored in the surveys created table about a registered customers </w:t>
-      </w:r>
-      <w:r>
-        <w:t>existing</w:t>
-      </w:r>
-      <w:r>
-        <w:t xml:space="preserve"> survey via a unique survey_ID number. It takes a single parameter of an INT.</w:t>
-      </w:r>
-    </w:p>
-    <w:p>
-      <w:pPr>
-        <w:ind w:left="1040"/>
-      </w:pPr>
+        <w:t xml:space="preserve">will create a new answer choice for a specific and unique question. It takes three parameters; INT </w:t>
+      </w:r>
+      <w:r>
+        <w:rPr>
+          <w:i/>
+          <w:iCs/>
+        </w:rPr>
+        <w:t>question_ID</w:t>
+      </w:r>
+      <w:r>
+        <w:t>,</w:t>
+      </w:r>
+      <w:r>
+        <w:t xml:space="preserve"> INT answer_order</w:t>
+      </w:r>
+      <w:r>
+        <w:t>,</w:t>
+      </w:r>
+      <w:r>
+        <w:t xml:space="preserve"> </w:t>
+      </w:r>
+      <w:proofErr w:type="gramStart"/>
+      <w:r>
+        <w:t>VARCHAR(</w:t>
+      </w:r>
+      <w:proofErr w:type="gramEnd"/>
+      <w:r>
+        <w:t xml:space="preserve">100) </w:t>
+      </w:r>
+      <w:r>
+        <w:t>'</w:t>
+      </w:r>
+      <w:r>
+        <w:t>answer_string</w:t>
+      </w:r>
+      <w:r>
+        <w:t>')</w:t>
+      </w:r>
+      <w:r>
+        <w:t xml:space="preserve">. </w:t>
+      </w:r>
+      <w:r>
+        <w:rPr>
+          <w:b/>
+          <w:bCs/>
+        </w:rPr>
+        <w:t>*NOTE*</w:t>
+      </w:r>
+      <w:r>
+        <w:rPr>
+          <w:b/>
+          <w:bCs/>
+        </w:rPr>
+        <w:t xml:space="preserve"> Order is important.</w:t>
+      </w:r>
+    </w:p>
+    <w:p>
+      <w:pPr>
+        <w:ind w:left="1000"/>
+        <w:rPr>
+          <w:b/>
+          <w:bCs/>
+        </w:rPr>
+      </w:pPr>
+    </w:p>
+    <w:p>
+      <w:pPr>
+        <w:rPr>
+          <w:b/>
+          <w:bCs/>
+        </w:rPr>
+      </w:pPr>
+      <w:r>
+        <w:rPr>
+          <w:b/>
+          <w:bCs/>
+        </w:rPr>
+        <w:t xml:space="preserve">******** END OF </w:t>
+      </w:r>
+      <w:r>
+        <w:rPr>
+          <w:b/>
+          <w:bCs/>
+        </w:rPr>
+        <w:t>answers</w:t>
+      </w:r>
+      <w:r>
+        <w:rPr>
+          <w:b/>
+          <w:bCs/>
+        </w:rPr>
+        <w:t xml:space="preserve"> TABLE PROCEDURES  </w:t>
+      </w:r>
     </w:p>
     <w:p/>
     <w:p/>
+    <w:p>
+      <w:pPr>
+        <w:rPr>
+          <w:i/>
+          <w:iCs/>
+        </w:rPr>
+      </w:pPr>
+      <w:proofErr w:type="spellStart"/>
+      <w:r>
+        <w:rPr>
+          <w:i/>
+          <w:iCs/>
+          <w:highlight w:val="green"/>
+        </w:rPr>
+        <w:t>GetResultsFromTaker</w:t>
+      </w:r>
+      <w:proofErr w:type="spellEnd"/>
+    </w:p>
+    <w:p>
+      <w:pPr>
+        <w:ind w:firstLine="720"/>
+        <w:rPr>
+          <w:b/>
+          <w:bCs/>
+        </w:rPr>
+      </w:pPr>
+      <w:r>
+        <w:rPr>
+          <w:b/>
+          <w:bCs/>
+        </w:rPr>
+        <w:t>How to Call:</w:t>
+      </w:r>
+    </w:p>
+    <w:p>
+      <w:pPr>
+        <w:ind w:left="720"/>
+      </w:pPr>
+      <w:r>
+        <w:rPr>
+          <w:i/>
+          <w:iCs/>
+        </w:rPr>
+        <w:t xml:space="preserve">    </w:t>
+      </w:r>
+      <w:r>
+        <w:t xml:space="preserve">call </w:t>
+      </w:r>
+      <w:proofErr w:type="spellStart"/>
+      <w:r>
+        <w:t>BSA_Database.GetResultsFromTaker</w:t>
+      </w:r>
+      <w:proofErr w:type="spellEnd"/>
+      <w:r>
+        <w:t xml:space="preserve"> </w:t>
+      </w:r>
+      <w:r>
+        <w:t>(</w:t>
+      </w:r>
+      <w:proofErr w:type="spellStart"/>
+      <w:r>
+        <w:t>taker_ID</w:t>
+      </w:r>
+      <w:proofErr w:type="spellEnd"/>
+      <w:r>
+        <w:t>);</w:t>
+      </w:r>
+    </w:p>
+    <w:p>
+      <w:pPr>
+        <w:ind w:left="720"/>
+      </w:pPr>
+    </w:p>
+    <w:p>
+      <w:pPr>
+        <w:ind w:firstLine="720"/>
+      </w:pPr>
+      <w:r>
+        <w:rPr>
+          <w:b/>
+          <w:bCs/>
+        </w:rPr>
+        <w:t>What does it do</w:t>
+      </w:r>
+      <w:r>
+        <w:rPr>
+          <w:b/>
+          <w:bCs/>
+        </w:rPr>
+        <w:t>?</w:t>
+      </w:r>
+    </w:p>
+    <w:p>
+      <w:pPr>
+        <w:ind w:left="1000"/>
+      </w:pPr>
+      <w:r>
+        <w:t xml:space="preserve">This procedure will </w:t>
+      </w:r>
+      <w:r>
+        <w:t xml:space="preserve">retrieve all values </w:t>
+      </w:r>
+      <w:r>
+        <w:t xml:space="preserve">in the </w:t>
+      </w:r>
+      <w:proofErr w:type="spellStart"/>
+      <w:r>
+        <w:t>survey_results</w:t>
+      </w:r>
+      <w:proofErr w:type="spellEnd"/>
+      <w:r>
+        <w:t xml:space="preserve"> table given a </w:t>
+      </w:r>
+      <w:proofErr w:type="spellStart"/>
+      <w:r>
+        <w:t>taker_ID</w:t>
+      </w:r>
+      <w:proofErr w:type="spellEnd"/>
+      <w:r>
+        <w:t xml:space="preserve"> which is an INT.</w:t>
+      </w:r>
+    </w:p>
+    <w:p>
+      <w:pPr>
+        <w:ind w:left="1000"/>
+      </w:pPr>
+    </w:p>
+    <w:p>
+      <w:pPr>
+        <w:rPr>
+          <w:i/>
+          <w:iCs/>
+        </w:rPr>
+      </w:pPr>
+      <w:proofErr w:type="spellStart"/>
+      <w:r>
+        <w:rPr>
+          <w:i/>
+          <w:iCs/>
+          <w:highlight w:val="green"/>
+        </w:rPr>
+        <w:t>AddResult</w:t>
+      </w:r>
+      <w:proofErr w:type="spellEnd"/>
+    </w:p>
     <w:p/>
-    <w:p/>
-    <w:p>
-      <w:pPr>
-        <w:rPr>
-          <w:i/>
-          <w:iCs/>
-        </w:rPr>
-      </w:pPr>
-      <w:r>
-        <w:rPr>
-          <w:i/>
-          <w:iCs/>
-          <w:highlight w:val="green"/>
-        </w:rPr>
-        <w:lastRenderedPageBreak/>
-        <w:t>AddSurvey</w:t>
-      </w:r>
-    </w:p>
-    <w:p/>
     <w:p>
       <w:pPr>
         <w:ind w:firstLine="720"/>
@@ -1210,25 +2290,58 @@
     </w:p>
     <w:p>
       <w:r>
-        <w:t xml:space="preserve">                   </w:t>
-      </w:r>
-      <w:r>
-        <w:t>call BSA_Database.</w:t>
-      </w:r>
-      <w:r>
-        <w:t xml:space="preserve">AddSurvey </w:t>
+        <w:t xml:space="preserve">                  </w:t>
+      </w:r>
+      <w:r>
+        <w:t xml:space="preserve">call </w:t>
+      </w:r>
+      <w:proofErr w:type="spellStart"/>
+      <w:r>
+        <w:t>BSA_Database.AddAnswer</w:t>
+      </w:r>
+      <w:proofErr w:type="spellEnd"/>
+      <w:r>
+        <w:t xml:space="preserve"> </w:t>
       </w:r>
       <w:r>
         <w:t>(</w:t>
       </w:r>
-      <w:r>
-        <w:rPr>
-          <w:i/>
-          <w:iCs/>
-        </w:rPr>
-        <w:t>customer_ID, ‘survey</w:t>
-      </w:r>
-      <w:r>
+      <w:proofErr w:type="spellStart"/>
+      <w:r>
+        <w:rPr>
+          <w:i/>
+          <w:iCs/>
+        </w:rPr>
+        <w:t>answer</w:t>
+      </w:r>
+      <w:r>
+        <w:rPr>
+          <w:i/>
+          <w:iCs/>
+        </w:rPr>
+        <w:t>_ID</w:t>
+      </w:r>
+      <w:proofErr w:type="spellEnd"/>
+      <w:r>
+        <w:rPr>
+          <w:i/>
+          <w:iCs/>
+        </w:rPr>
+        <w:t xml:space="preserve">, </w:t>
+      </w:r>
+      <w:proofErr w:type="spellStart"/>
+      <w:r>
+        <w:rPr>
+          <w:i/>
+          <w:iCs/>
+        </w:rPr>
+        <w:t>survey</w:t>
+      </w:r>
+      <w:r>
+        <w:rPr>
+          <w:i/>
+          <w:iCs/>
+        </w:rPr>
         <w:t>_</w:t>
       </w:r>
       <w:r>
@@ -1236,8 +2349,25 @@
           <w:i/>
           <w:iCs/>
         </w:rPr>
-        <w:t>name'</w:t>
-      </w:r>
+        <w:t>ID</w:t>
+      </w:r>
+      <w:proofErr w:type="spellEnd"/>
+      <w:r>
+        <w:rPr>
+          <w:i/>
+          <w:iCs/>
+        </w:rPr>
+        <w:t xml:space="preserve">, </w:t>
+      </w:r>
+      <w:proofErr w:type="spellStart"/>
+      <w:r>
+        <w:rPr>
+          <w:i/>
+          <w:iCs/>
+        </w:rPr>
+        <w:t>question_ID</w:t>
+      </w:r>
+      <w:proofErr w:type="spellEnd"/>
       <w:r>
         <w:t>);</w:t>
       </w:r>
@@ -1251,10 +2381,6 @@
     <w:p>
       <w:pPr>
         <w:ind w:firstLine="720"/>
-        <w:rPr>
-          <w:b/>
-          <w:bCs/>
-        </w:rPr>
       </w:pPr>
       <w:r>
         <w:rPr>
@@ -1273,22 +2399,17 @@
     </w:p>
     <w:p>
       <w:pPr>
-        <w:ind w:left="1040"/>
-        <w:rPr>
-          <w:b/>
-          <w:bCs/>
-        </w:rPr>
-      </w:pPr>
-      <w:r>
-        <w:t xml:space="preserve">This procedure will add a survey given a customer_ID, and survey_name, it does not worry if a survey has questions, an empty survey can still be created and is valid. This procedure takes an INT customer_ID, and </w:t>
-      </w:r>
-      <w:proofErr w:type="gramStart"/>
-      <w:r>
-        <w:t>VARCHAR(</w:t>
-      </w:r>
-      <w:proofErr w:type="gramEnd"/>
-      <w:r>
-        <w:t xml:space="preserve">100) survey_name. </w:t>
+        <w:ind w:left="1000"/>
+        <w:rPr>
+          <w:b/>
+          <w:bCs/>
+        </w:rPr>
+      </w:pPr>
+      <w:r>
+        <w:t xml:space="preserve">This procedure will create </w:t>
+      </w:r>
+      <w:r>
+        <w:t xml:space="preserve">a new result entry in the survey results table all of the parameters are of type INT. </w:t>
       </w:r>
       <w:r>
         <w:rPr>
@@ -1307,64 +2428,55 @@
     </w:p>
     <w:p>
       <w:pPr>
-        <w:ind w:left="1040"/>
-        <w:rPr>
-          <w:b/>
-          <w:bCs/>
-        </w:rPr>
-      </w:pPr>
-    </w:p>
-    <w:p>
-      <w:pPr>
-        <w:ind w:left="1040"/>
-        <w:rPr>
-          <w:b/>
-          <w:bCs/>
-        </w:rPr>
-      </w:pPr>
-    </w:p>
-    <w:p>
-      <w:pPr>
-        <w:rPr>
-          <w:b/>
-          <w:bCs/>
-        </w:rPr>
-      </w:pPr>
-      <w:r>
-        <w:rPr>
-          <w:b/>
-          <w:bCs/>
-        </w:rPr>
+        <w:ind w:left="1000"/>
+        <w:rPr>
+          <w:b/>
+          <w:bCs/>
+        </w:rPr>
+      </w:pPr>
+    </w:p>
+    <w:p>
+      <w:pPr>
+        <w:ind w:left="1000"/>
+        <w:rPr>
+          <w:b/>
+          <w:bCs/>
+        </w:rPr>
+      </w:pPr>
+    </w:p>
+    <w:p>
+      <w:pPr>
+        <w:ind w:left="1000"/>
+        <w:rPr>
+          <w:b/>
+          <w:bCs/>
+        </w:rPr>
+      </w:pPr>
+    </w:p>
+    <w:p>
+      <w:pPr>
+        <w:rPr>
+          <w:b/>
+          <w:bCs/>
+        </w:rPr>
+      </w:pPr>
+      <w:r>
+        <w:rPr>
+          <w:b/>
+          <w:bCs/>
+        </w:rPr>
+        <w:lastRenderedPageBreak/>
         <w:t xml:space="preserve">******** END OF </w:t>
       </w:r>
-      <w:r>
-        <w:rPr>
-          <w:b/>
-          <w:bCs/>
-        </w:rPr>
-        <w:t>s</w:t>
-      </w:r>
-      <w:r>
-        <w:rPr>
-          <w:b/>
-          <w:bCs/>
-        </w:rPr>
-        <w:t>urveys_</w:t>
-      </w:r>
-      <w:r>
-        <w:rPr>
-          <w:b/>
-          <w:bCs/>
-        </w:rPr>
-        <w:t>c</w:t>
-      </w:r>
-      <w:r>
-        <w:rPr>
-          <w:b/>
-          <w:bCs/>
-        </w:rPr>
-        <w:t>reated</w:t>
-      </w:r>
+      <w:proofErr w:type="spellStart"/>
+      <w:r>
+        <w:rPr>
+          <w:b/>
+          <w:bCs/>
+        </w:rPr>
+        <w:t>survey_results</w:t>
+      </w:r>
+      <w:proofErr w:type="spellEnd"/>
       <w:r>
         <w:rPr>
           <w:b/>
@@ -1375,29 +2487,63 @@
     </w:p>
     <w:p>
       <w:pPr>
-        <w:rPr>
-          <w:b/>
-          <w:bCs/>
-        </w:rPr>
-      </w:pPr>
-    </w:p>
-    <w:p>
-      <w:pPr>
-        <w:rPr>
-          <w:i/>
-          <w:iCs/>
-        </w:rPr>
-      </w:pPr>
-      <w:r>
-        <w:rPr>
-          <w:i/>
-          <w:iCs/>
-          <w:highlight w:val="green"/>
-        </w:rPr>
-        <w:t>GetSurveyQuestions</w:t>
-      </w:r>
-    </w:p>
-    <w:p/>
+        <w:ind w:left="1000"/>
+      </w:pPr>
+    </w:p>
+    <w:p>
+      <w:pPr>
+        <w:ind w:left="1000"/>
+      </w:pPr>
+    </w:p>
+    <w:p>
+      <w:pPr>
+        <w:rPr>
+          <w:b/>
+          <w:bCs/>
+        </w:rPr>
+      </w:pPr>
+      <w:r>
+        <w:rPr>
+          <w:b/>
+          <w:bCs/>
+        </w:rPr>
+        <w:t xml:space="preserve">******** END PROCEDURES  </w:t>
+      </w:r>
+    </w:p>
+    <w:p>
+      <w:pPr>
+        <w:rPr>
+          <w:b/>
+          <w:bCs/>
+        </w:rPr>
+      </w:pPr>
+    </w:p>
+    <w:p>
+      <w:pPr>
+        <w:rPr>
+          <w:i/>
+          <w:iCs/>
+        </w:rPr>
+      </w:pPr>
+      <w:proofErr w:type="spellStart"/>
+      <w:r>
+        <w:rPr>
+          <w:i/>
+          <w:iCs/>
+          <w:highlight w:val="yellow"/>
+        </w:rPr>
+        <w:t>ValidLogin</w:t>
+      </w:r>
+      <w:proofErr w:type="spellEnd"/>
+    </w:p>
+    <w:p>
+      <w:pPr>
+        <w:rPr>
+          <w:i/>
+          <w:iCs/>
+        </w:rPr>
+      </w:pPr>
+    </w:p>
     <w:p>
       <w:pPr>
         <w:ind w:firstLine="720"/>
@@ -1419,8 +2565,13 @@
         <w:t xml:space="preserve">                  </w:t>
       </w:r>
       <w:r>
-        <w:t>call BSA_Database.GetSurveyQuestions</w:t>
-      </w:r>
+        <w:t xml:space="preserve">select </w:t>
+      </w:r>
+      <w:proofErr w:type="spellStart"/>
+      <w:r>
+        <w:t>BSA_Database.ValidLogin</w:t>
+      </w:r>
+      <w:proofErr w:type="spellEnd"/>
       <w:r>
         <w:t xml:space="preserve"> </w:t>
       </w:r>
@@ -1428,12 +2579,31 @@
         <w:t>(</w:t>
       </w:r>
       <w:r>
-        <w:rPr>
-          <w:i/>
-          <w:iCs/>
-        </w:rPr>
-        <w:t>survey_ID</w:t>
-      </w:r>
+        <w:t>‘</w:t>
+      </w:r>
+      <w:proofErr w:type="spellStart"/>
+      <w:r>
+        <w:rPr>
+          <w:i/>
+          <w:iCs/>
+        </w:rPr>
+        <w:t>emai</w:t>
+      </w:r>
+      <w:r>
+        <w:rPr>
+          <w:i/>
+          <w:iCs/>
+        </w:rPr>
+        <w:t>’</w:t>
+      </w:r>
+      <w:r>
+        <w:rPr>
+          <w:i/>
+          <w:iCs/>
+        </w:rPr>
+        <w:t>l</w:t>
+      </w:r>
+      <w:proofErr w:type="spellEnd"/>
       <w:r>
         <w:t>);</w:t>
       </w:r>
@@ -1447,10 +2617,6 @@
     <w:p>
       <w:pPr>
         <w:ind w:firstLine="720"/>
-        <w:rPr>
-          <w:b/>
-          <w:bCs/>
-        </w:rPr>
       </w:pPr>
       <w:r>
         <w:rPr>
@@ -1469,60 +2635,29 @@
     </w:p>
     <w:p>
       <w:pPr>
-        <w:ind w:left="1040"/>
-        <w:rPr>
-          <w:b/>
-          <w:bCs/>
-        </w:rPr>
-      </w:pPr>
-      <w:r>
-        <w:t>This procedure wil</w:t>
-      </w:r>
-      <w:r>
-        <w:t xml:space="preserve">l give the caller all of the questions in a specific survey which is found via a unique survey_ID. It takes only one parameter an INT. </w:t>
-      </w:r>
-      <w:r>
-        <w:rPr>
-          <w:b/>
-          <w:bCs/>
-        </w:rPr>
-        <w:tab/>
-      </w:r>
-    </w:p>
-    <w:p>
-      <w:pPr>
-        <w:ind w:left="1040"/>
-        <w:rPr>
-          <w:b/>
-          <w:bCs/>
-        </w:rPr>
-      </w:pPr>
-    </w:p>
-    <w:p>
-      <w:pPr>
-        <w:rPr>
-          <w:b/>
-          <w:bCs/>
-        </w:rPr>
-      </w:pPr>
-    </w:p>
-    <w:p>
-      <w:pPr>
-        <w:rPr>
-          <w:i/>
-          <w:iCs/>
-        </w:rPr>
-      </w:pPr>
-      <w:r>
-        <w:rPr>
-          <w:i/>
-          <w:iCs/>
-          <w:highlight w:val="green"/>
-        </w:rPr>
-        <w:t>GetQuestionNumber</w:t>
-      </w:r>
-    </w:p>
-    <w:p/>
+        <w:ind w:left="940"/>
+      </w:pPr>
+      <w:r>
+        <w:t xml:space="preserve">This function will check if an email address exists in our database currently only takes     in one parameter </w:t>
+      </w:r>
+      <w:proofErr w:type="gramStart"/>
+      <w:r>
+        <w:t>VARCHAR(</w:t>
+      </w:r>
+      <w:proofErr w:type="gramEnd"/>
+      <w:r>
+        <w:t>100) email, this is subject to change though.</w:t>
+      </w:r>
+    </w:p>
+    <w:p>
+      <w:pPr>
+        <w:ind w:left="940"/>
+        <w:rPr>
+          <w:i/>
+          <w:iCs/>
+        </w:rPr>
+      </w:pPr>
+    </w:p>
     <w:p>
       <w:pPr>
         <w:ind w:firstLine="720"/>
@@ -1536,29 +2671,186 @@
           <w:b/>
           <w:bCs/>
         </w:rPr>
+        <w:t xml:space="preserve">What does it </w:t>
+      </w:r>
+      <w:r>
+        <w:rPr>
+          <w:b/>
+          <w:bCs/>
+        </w:rPr>
+        <w:t>return?</w:t>
+      </w:r>
+    </w:p>
+    <w:p>
+      <w:pPr>
+        <w:ind w:left="940"/>
+        <w:rPr>
+          <w:b/>
+          <w:bCs/>
+        </w:rPr>
+      </w:pPr>
+      <w:r>
+        <w:t>It</w:t>
+      </w:r>
+      <w:r>
+        <w:t xml:space="preserve"> returns a </w:t>
+      </w:r>
+      <w:proofErr w:type="spellStart"/>
+      <w:r>
+        <w:t>bool</w:t>
+      </w:r>
+      <w:proofErr w:type="spellEnd"/>
+      <w:r>
+        <w:t xml:space="preserve">, if email is found will return </w:t>
+      </w:r>
+      <w:proofErr w:type="gramStart"/>
+      <w:r>
+        <w:t>true(</w:t>
+      </w:r>
+      <w:proofErr w:type="gramEnd"/>
+      <w:r>
+        <w:t xml:space="preserve">1) if not false(0) </w:t>
+      </w:r>
+      <w:r>
+        <w:rPr>
+          <w:b/>
+          <w:bCs/>
+        </w:rPr>
+        <w:t>*NOTE*</w:t>
+      </w:r>
+      <w:r>
+        <w:rPr>
+          <w:b/>
+          <w:bCs/>
+        </w:rPr>
+        <w:t xml:space="preserve"> Full email   address is required</w:t>
+      </w:r>
+      <w:r>
+        <w:rPr>
+          <w:b/>
+          <w:bCs/>
+        </w:rPr>
+        <w:t xml:space="preserve">, </w:t>
+      </w:r>
+      <w:r>
+        <w:rPr>
+          <w:b/>
+          <w:bCs/>
+        </w:rPr>
+        <w:t xml:space="preserve">ex. </w:t>
+      </w:r>
+      <w:r>
+        <w:rPr>
+          <w:b/>
+          <w:bCs/>
+        </w:rPr>
+        <w:t>“</w:t>
+      </w:r>
+      <w:r>
+        <w:rPr>
+          <w:b/>
+          <w:bCs/>
+        </w:rPr>
+        <w:t>test@test.com</w:t>
+      </w:r>
+      <w:r>
+        <w:rPr>
+          <w:b/>
+          <w:bCs/>
+        </w:rPr>
+        <w:t>”</w:t>
+      </w:r>
+      <w:r>
+        <w:rPr>
+          <w:b/>
+          <w:bCs/>
+        </w:rPr>
+        <w:t>.</w:t>
+      </w:r>
+    </w:p>
+    <w:p>
+      <w:pPr>
+        <w:ind w:left="940"/>
+      </w:pPr>
+    </w:p>
+    <w:p>
+      <w:pPr>
+        <w:ind w:left="940"/>
+        <w:rPr>
+          <w:i/>
+          <w:iCs/>
+        </w:rPr>
+      </w:pPr>
+    </w:p>
+    <w:p>
+      <w:pPr>
+        <w:rPr>
+          <w:i/>
+          <w:iCs/>
+        </w:rPr>
+      </w:pPr>
+      <w:proofErr w:type="spellStart"/>
+      <w:r>
+        <w:rPr>
+          <w:i/>
+          <w:iCs/>
+          <w:highlight w:val="yellow"/>
+        </w:rPr>
+        <w:t>FindQuestionID</w:t>
+      </w:r>
+      <w:proofErr w:type="spellEnd"/>
+    </w:p>
+    <w:p>
+      <w:pPr>
+        <w:rPr>
+          <w:i/>
+          <w:iCs/>
+        </w:rPr>
+      </w:pPr>
+    </w:p>
+    <w:p>
+      <w:pPr>
+        <w:ind w:firstLine="720"/>
+        <w:rPr>
+          <w:b/>
+          <w:bCs/>
+        </w:rPr>
+      </w:pPr>
+      <w:r>
+        <w:rPr>
+          <w:b/>
+          <w:bCs/>
+        </w:rPr>
         <w:t>How to Call:</w:t>
       </w:r>
     </w:p>
     <w:p>
       <w:r>
-        <w:t xml:space="preserve">                 </w:t>
-      </w:r>
-      <w:r>
-        <w:t>call BSA_Database.GetQuestionNumber</w:t>
-      </w:r>
+        <w:t xml:space="preserve">                  </w:t>
+      </w:r>
+      <w:r>
+        <w:t xml:space="preserve">select </w:t>
+      </w:r>
+      <w:proofErr w:type="spellStart"/>
+      <w:r>
+        <w:t>BSA_Database.ValidLogin</w:t>
+      </w:r>
+      <w:proofErr w:type="spellEnd"/>
       <w:r>
         <w:t xml:space="preserve"> </w:t>
       </w:r>
       <w:r>
         <w:t>(</w:t>
       </w:r>
-      <w:r>
-        <w:rPr>
-          <w:i/>
-          <w:iCs/>
-        </w:rPr>
-        <w:t>question_ID</w:t>
-      </w:r>
+      <w:proofErr w:type="spellStart"/>
+      <w:r>
+        <w:rPr>
+          <w:i/>
+          <w:iCs/>
+        </w:rPr>
+        <w:t>answer_ID</w:t>
+      </w:r>
+      <w:proofErr w:type="spellEnd"/>
       <w:r>
         <w:t>);</w:t>
       </w:r>
@@ -1590,54 +2882,37 @@
     </w:p>
     <w:p>
       <w:pPr>
-        <w:ind w:left="1040"/>
-        <w:rPr>
-          <w:b/>
-          <w:bCs/>
-        </w:rPr>
-      </w:pPr>
-      <w:r>
-        <w:t xml:space="preserve">This procedure will </w:t>
-      </w:r>
-      <w:r>
-        <w:t>retrieve</w:t>
-      </w:r>
-      <w:r>
-        <w:t xml:space="preserve"> the order in which the question is supposed to appear via a question_ID, for example if this procedure were to </w:t>
-      </w:r>
-      <w:r>
-        <w:t xml:space="preserve">retrieve </w:t>
-      </w:r>
-      <w:r>
-        <w:t>a 1 then the question is meant to be the first question. It takes a single parameter of an INT</w:t>
-      </w:r>
-    </w:p>
-    <w:p>
-      <w:pPr>
-        <w:ind w:left="1040"/>
-        <w:rPr>
-          <w:b/>
-          <w:bCs/>
-        </w:rPr>
-      </w:pPr>
-    </w:p>
-    <w:p>
-      <w:pPr>
-        <w:rPr>
-          <w:b/>
-          <w:bCs/>
-        </w:rPr>
-      </w:pPr>
-      <w:r>
-        <w:rPr>
-          <w:i/>
-          <w:iCs/>
-          <w:highlight w:val="green"/>
-        </w:rPr>
-        <w:t>AddQuestions</w:t>
-      </w:r>
-    </w:p>
-    <w:p/>
+        <w:ind w:left="940"/>
+      </w:pPr>
+      <w:r>
+        <w:t>Finds the corresponding qu</w:t>
+      </w:r>
+      <w:proofErr w:type="spellStart"/>
+      <w:r>
+        <w:t>estion_ID</w:t>
+      </w:r>
+      <w:proofErr w:type="spellEnd"/>
+      <w:r>
+        <w:t xml:space="preserve"> given an INT </w:t>
+      </w:r>
+      <w:proofErr w:type="spellStart"/>
+      <w:r>
+        <w:t>answer_ID</w:t>
+      </w:r>
+      <w:proofErr w:type="spellEnd"/>
+      <w:r>
+        <w:t>, in other word finds out what question an answer belongs to.</w:t>
+      </w:r>
+    </w:p>
+    <w:p>
+      <w:pPr>
+        <w:ind w:left="940"/>
+        <w:rPr>
+          <w:i/>
+          <w:iCs/>
+        </w:rPr>
+      </w:pPr>
+    </w:p>
     <w:p>
       <w:pPr>
         <w:ind w:firstLine="720"/>
@@ -1651,6 +2926,104 @@
           <w:b/>
           <w:bCs/>
         </w:rPr>
+        <w:t xml:space="preserve">What does it </w:t>
+      </w:r>
+      <w:r>
+        <w:rPr>
+          <w:b/>
+          <w:bCs/>
+        </w:rPr>
+        <w:t>return?</w:t>
+      </w:r>
+    </w:p>
+    <w:p>
+      <w:pPr>
+        <w:ind w:left="940"/>
+        <w:rPr>
+          <w:b/>
+          <w:bCs/>
+        </w:rPr>
+      </w:pPr>
+      <w:r>
+        <w:t>It</w:t>
+      </w:r>
+      <w:r>
+        <w:t xml:space="preserve"> returns </w:t>
+      </w:r>
+      <w:proofErr w:type="gramStart"/>
+      <w:r>
+        <w:t>a</w:t>
+      </w:r>
+      <w:proofErr w:type="gramEnd"/>
+      <w:r>
+        <w:t xml:space="preserve"> </w:t>
+      </w:r>
+      <w:r>
+        <w:t>INT</w:t>
+      </w:r>
+      <w:r>
+        <w:t xml:space="preserve">, </w:t>
+      </w:r>
+      <w:r>
+        <w:t xml:space="preserve">which is the </w:t>
+      </w:r>
+      <w:proofErr w:type="spellStart"/>
+      <w:r>
+        <w:t>question_ID</w:t>
+      </w:r>
+      <w:proofErr w:type="spellEnd"/>
+      <w:r>
+        <w:t xml:space="preserve"> an answer belongs to.</w:t>
+      </w:r>
+    </w:p>
+    <w:p>
+      <w:pPr>
+        <w:ind w:left="940"/>
+        <w:rPr>
+          <w:b/>
+          <w:bCs/>
+        </w:rPr>
+      </w:pPr>
+    </w:p>
+    <w:p>
+      <w:pPr>
+        <w:rPr>
+          <w:i/>
+          <w:iCs/>
+        </w:rPr>
+      </w:pPr>
+      <w:proofErr w:type="spellStart"/>
+      <w:r>
+        <w:rPr>
+          <w:i/>
+          <w:iCs/>
+          <w:highlight w:val="yellow"/>
+        </w:rPr>
+        <w:t>TotalQuestions</w:t>
+      </w:r>
+      <w:proofErr w:type="spellEnd"/>
+    </w:p>
+    <w:p>
+      <w:pPr>
+        <w:rPr>
+          <w:i/>
+          <w:iCs/>
+        </w:rPr>
+      </w:pPr>
+    </w:p>
+    <w:p>
+      <w:pPr>
+        <w:ind w:firstLine="720"/>
+        <w:rPr>
+          <w:b/>
+          <w:bCs/>
+        </w:rPr>
+      </w:pPr>
+      <w:r>
+        <w:rPr>
+          <w:b/>
+          <w:bCs/>
+        </w:rPr>
         <w:t>How to Call:</w:t>
       </w:r>
     </w:p>
@@ -1659,31 +3032,32 @@
         <w:t xml:space="preserve">                  </w:t>
       </w:r>
       <w:r>
-        <w:t>call BSA_Database.AddQuestions</w:t>
-      </w:r>
+        <w:t xml:space="preserve">select </w:t>
+      </w:r>
+      <w:proofErr w:type="spellStart"/>
+      <w:r>
+        <w:t>BSA_Database.TotalQuestions</w:t>
+      </w:r>
+      <w:proofErr w:type="spellEnd"/>
       <w:r>
         <w:t xml:space="preserve"> </w:t>
       </w:r>
       <w:r>
         <w:t>(</w:t>
       </w:r>
-      <w:r>
-        <w:t xml:space="preserve">survey_ID, question_order, </w:t>
-      </w:r>
-      <w:r>
-        <w:t>‘</w:t>
-      </w:r>
-      <w:r>
-        <w:t>question_string</w:t>
-      </w:r>
-      <w:r>
-        <w:t>’</w:t>
-      </w:r>
+      <w:proofErr w:type="spellStart"/>
+      <w:r>
+        <w:rPr>
+          <w:i/>
+          <w:iCs/>
+        </w:rPr>
+        <w:t>survey_ID</w:t>
+      </w:r>
+      <w:proofErr w:type="spellEnd"/>
       <w:r>
         <w:t>);</w:t>
       </w:r>
     </w:p>
-    <w:p/>
     <w:p>
       <w:pPr>
         <w:pStyle w:val="ListParagraph"/>
@@ -1711,153 +3085,159 @@
     </w:p>
     <w:p>
       <w:pPr>
-        <w:ind w:left="1040"/>
-        <w:rPr>
-          <w:b/>
-          <w:bCs/>
-        </w:rPr>
-      </w:pPr>
-      <w:r>
-        <w:t xml:space="preserve">This procedure will input newly created question for a particular survey into the database. It </w:t>
-      </w:r>
-      <w:r>
-        <w:t>takes three parameters</w:t>
-      </w:r>
-      <w:r>
-        <w:t xml:space="preserve">; INT </w:t>
-      </w:r>
-      <w:r>
-        <w:t>survey_ID,</w:t>
-      </w:r>
-      <w:r>
-        <w:t xml:space="preserve"> INT</w:t>
-      </w:r>
-      <w:r>
-        <w:t xml:space="preserve"> question_order, </w:t>
-      </w:r>
-      <w:proofErr w:type="gramStart"/>
-      <w:r>
-        <w:t>VARCHAR(</w:t>
-      </w:r>
-      <w:proofErr w:type="gramEnd"/>
-      <w:r>
-        <w:t xml:space="preserve">250) </w:t>
-      </w:r>
-      <w:r>
-        <w:t>question_string</w:t>
-      </w:r>
+        <w:ind w:left="940"/>
+      </w:pPr>
+      <w:r>
+        <w:t xml:space="preserve">Find the total number of questions in a survey via the </w:t>
+      </w:r>
+      <w:proofErr w:type="spellStart"/>
+      <w:r>
+        <w:t>survey_ID</w:t>
+      </w:r>
+      <w:proofErr w:type="spellEnd"/>
+      <w:r>
+        <w:t xml:space="preserve"> field.</w:t>
+      </w:r>
+    </w:p>
+    <w:p>
+      <w:pPr>
+        <w:ind w:left="940"/>
+        <w:rPr>
+          <w:i/>
+          <w:iCs/>
+        </w:rPr>
+      </w:pPr>
+    </w:p>
+    <w:p>
+      <w:pPr>
+        <w:ind w:firstLine="720"/>
+        <w:rPr>
+          <w:b/>
+          <w:bCs/>
+        </w:rPr>
+      </w:pPr>
+      <w:r>
+        <w:rPr>
+          <w:b/>
+          <w:bCs/>
+        </w:rPr>
+        <w:t xml:space="preserve">What does it </w:t>
+      </w:r>
+      <w:r>
+        <w:rPr>
+          <w:b/>
+          <w:bCs/>
+        </w:rPr>
+        <w:t>return?</w:t>
+      </w:r>
+    </w:p>
+    <w:p>
+      <w:pPr>
+        <w:ind w:left="940"/>
+      </w:pPr>
+      <w:r>
+        <w:t>It</w:t>
+      </w:r>
+      <w:r>
+        <w:t xml:space="preserve"> returns a</w:t>
+      </w:r>
+      <w:r>
+        <w:t>n INT, which is the total number of questions in a survey.</w:t>
+      </w:r>
+    </w:p>
+    <w:p>
+      <w:pPr>
+        <w:ind w:left="940"/>
+      </w:pPr>
+    </w:p>
+    <w:p>
+      <w:pPr>
+        <w:ind w:left="940"/>
+        <w:rPr>
+          <w:b/>
+          <w:bCs/>
+        </w:rPr>
+      </w:pPr>
+    </w:p>
+    <w:p>
+      <w:pPr>
+        <w:ind w:left="940"/>
+        <w:rPr>
+          <w:b/>
+          <w:bCs/>
+        </w:rPr>
+      </w:pPr>
+    </w:p>
+    <w:p>
+      <w:pPr>
+        <w:rPr>
+          <w:i/>
+          <w:iCs/>
+        </w:rPr>
+      </w:pPr>
+      <w:proofErr w:type="spellStart"/>
+      <w:r>
+        <w:rPr>
+          <w:i/>
+          <w:iCs/>
+          <w:highlight w:val="yellow"/>
+        </w:rPr>
+        <w:lastRenderedPageBreak/>
+        <w:t>IsSurveyFinished</w:t>
+      </w:r>
+      <w:proofErr w:type="spellEnd"/>
+    </w:p>
+    <w:p>
+      <w:pPr>
+        <w:rPr>
+          <w:i/>
+          <w:iCs/>
+        </w:rPr>
+      </w:pPr>
+    </w:p>
+    <w:p>
+      <w:pPr>
+        <w:ind w:firstLine="720"/>
+        <w:rPr>
+          <w:b/>
+          <w:bCs/>
+        </w:rPr>
+      </w:pPr>
+      <w:r>
+        <w:rPr>
+          <w:b/>
+          <w:bCs/>
+        </w:rPr>
+        <w:t>How to Call:</w:t>
+      </w:r>
+    </w:p>
+    <w:p>
+      <w:r>
+        <w:t xml:space="preserve">                  </w:t>
+      </w:r>
+      <w:r>
+        <w:t xml:space="preserve">select </w:t>
+      </w:r>
+      <w:proofErr w:type="spellStart"/>
+      <w:r>
+        <w:t>select</w:t>
+      </w:r>
+      <w:proofErr w:type="spellEnd"/>
       <w:r>
         <w:t xml:space="preserve"> </w:t>
       </w:r>
-      <w:r>
-        <w:t xml:space="preserve">. </w:t>
-      </w:r>
-      <w:r>
-        <w:rPr>
-          <w:b/>
-          <w:bCs/>
-        </w:rPr>
-        <w:t>*NOTE*</w:t>
-      </w:r>
-      <w:r>
-        <w:rPr>
-          <w:b/>
-          <w:bCs/>
-        </w:rPr>
-        <w:t xml:space="preserve"> Order is important</w:t>
-      </w:r>
-      <w:r>
-        <w:rPr>
-          <w:b/>
-          <w:bCs/>
-        </w:rPr>
-        <w:t>.</w:t>
-      </w:r>
-    </w:p>
-    <w:p>
-      <w:pPr>
-        <w:rPr>
-          <w:b/>
-          <w:bCs/>
-        </w:rPr>
-      </w:pPr>
-      <w:r>
-        <w:rPr>
-          <w:b/>
-          <w:bCs/>
-        </w:rPr>
-        <w:lastRenderedPageBreak/>
-        <w:t xml:space="preserve">******** END OF </w:t>
-      </w:r>
-      <w:r>
-        <w:rPr>
-          <w:b/>
-          <w:bCs/>
-        </w:rPr>
-        <w:t>question</w:t>
-      </w:r>
-      <w:r>
-        <w:rPr>
-          <w:b/>
-          <w:bCs/>
-        </w:rPr>
-        <w:t xml:space="preserve"> TABLE PROCEDURES  </w:t>
-      </w:r>
-    </w:p>
-    <w:p>
-      <w:pPr>
-        <w:rPr>
-          <w:b/>
-          <w:bCs/>
-        </w:rPr>
-      </w:pPr>
-    </w:p>
-    <w:p>
-      <w:pPr>
-        <w:rPr>
-          <w:i/>
-          <w:iCs/>
-        </w:rPr>
-      </w:pPr>
-      <w:r>
-        <w:rPr>
-          <w:i/>
-          <w:iCs/>
-          <w:highlight w:val="green"/>
-        </w:rPr>
-        <w:t>GetAnswersByQuestionID</w:t>
-      </w:r>
-    </w:p>
-    <w:p/>
-    <w:p>
-      <w:pPr>
-        <w:ind w:firstLine="720"/>
-        <w:rPr>
-          <w:b/>
-          <w:bCs/>
-        </w:rPr>
-      </w:pPr>
-      <w:r>
-        <w:rPr>
-          <w:b/>
-          <w:bCs/>
-        </w:rPr>
-        <w:t>How to Call:</w:t>
-      </w:r>
-    </w:p>
-    <w:p>
-      <w:r>
-        <w:t xml:space="preserve">                  </w:t>
-      </w:r>
-      <w:r>
-        <w:t>call BSA_Database.GetAnswersByQuestionID</w:t>
-      </w:r>
+      <w:proofErr w:type="spellStart"/>
+      <w:r>
+        <w:t>BSA_Database.IsSurveyFinished</w:t>
+      </w:r>
+      <w:proofErr w:type="spellEnd"/>
       <w:r>
         <w:t xml:space="preserve"> </w:t>
       </w:r>
       <w:r>
         <w:t>(</w:t>
       </w:r>
+      <w:proofErr w:type="spellStart"/>
       <w:r>
         <w:rPr>
           <w:i/>
@@ -1865,11 +3245,31 @@
         </w:rPr>
         <w:t>question_ID</w:t>
       </w:r>
-      <w:r>
+      <w:proofErr w:type="spellEnd"/>
+      <w:r>
+        <w:rPr>
+          <w:i/>
+          <w:iCs/>
+        </w:rPr>
+        <w:t xml:space="preserve">, </w:t>
+      </w:r>
+      <w:proofErr w:type="spellStart"/>
+      <w:r>
+        <w:rPr>
+          <w:i/>
+          <w:iCs/>
+        </w:rPr>
+        <w:t>survey_ID</w:t>
+      </w:r>
+      <w:proofErr w:type="spellEnd"/>
+      <w:r>
+        <w:rPr>
+          <w:i/>
+          <w:iCs/>
+        </w:rPr>
         <w:t>);</w:t>
       </w:r>
     </w:p>
-    <w:p/>
     <w:p>
       <w:pPr>
         <w:pStyle w:val="ListParagraph"/>
@@ -1879,6 +3279,10 @@
     <w:p>
       <w:pPr>
         <w:ind w:firstLine="720"/>
+        <w:rPr>
+          <w:b/>
+          <w:bCs/>
+        </w:rPr>
       </w:pPr>
       <w:r>
         <w:rPr>
@@ -1897,501 +3301,160 @@
     </w:p>
     <w:p>
       <w:pPr>
+        <w:ind w:left="1440"/>
+      </w:pPr>
+      <w:r>
+        <w:t>Determines if the survey taker has answered the last question</w:t>
+      </w:r>
+      <w:r>
+        <w:t xml:space="preserve"> via the parameters </w:t>
+      </w:r>
+      <w:proofErr w:type="spellStart"/>
+      <w:r>
+        <w:t>question_ID</w:t>
+      </w:r>
+      <w:proofErr w:type="spellEnd"/>
+      <w:r>
+        <w:t xml:space="preserve"> and </w:t>
+      </w:r>
+      <w:proofErr w:type="spellStart"/>
+      <w:r>
+        <w:t>survey_ID</w:t>
+      </w:r>
+      <w:proofErr w:type="spellEnd"/>
+      <w:r>
+        <w:t xml:space="preserve"> both INTs</w:t>
+      </w:r>
+      <w:r>
+        <w:t>.</w:t>
+      </w:r>
+    </w:p>
+    <w:p>
+      <w:pPr>
+        <w:ind w:firstLine="720"/>
+      </w:pPr>
+    </w:p>
+    <w:p>
+      <w:pPr>
+        <w:ind w:firstLine="720"/>
+        <w:rPr>
+          <w:b/>
+          <w:bCs/>
+        </w:rPr>
+      </w:pPr>
+      <w:r>
+        <w:rPr>
+          <w:b/>
+          <w:bCs/>
+        </w:rPr>
+        <w:t xml:space="preserve">What does it </w:t>
+      </w:r>
+      <w:r>
+        <w:rPr>
+          <w:b/>
+          <w:bCs/>
+        </w:rPr>
+        <w:t>return?</w:t>
+      </w:r>
+    </w:p>
+    <w:p>
+      <w:pPr>
+        <w:ind w:left="940"/>
+      </w:pPr>
+      <w:r>
+        <w:t>It</w:t>
+      </w:r>
+      <w:r>
+        <w:t xml:space="preserve"> returns a </w:t>
+      </w:r>
+      <w:proofErr w:type="spellStart"/>
+      <w:r>
+        <w:t>bool</w:t>
+      </w:r>
+      <w:proofErr w:type="spellEnd"/>
+      <w:r>
+        <w:t xml:space="preserve">, if </w:t>
+      </w:r>
+      <w:r>
+        <w:t>done</w:t>
+      </w:r>
+      <w:r>
+        <w:t xml:space="preserve"> will return </w:t>
+      </w:r>
+      <w:proofErr w:type="gramStart"/>
+      <w:r>
+        <w:t>true(</w:t>
+      </w:r>
+      <w:proofErr w:type="gramEnd"/>
+      <w:r>
+        <w:t xml:space="preserve">1) if not false(0) </w:t>
+      </w:r>
+    </w:p>
+    <w:p>
+      <w:pPr>
+        <w:ind w:left="940"/>
+      </w:pPr>
+    </w:p>
+    <w:p>
+      <w:pPr>
+        <w:rPr>
+          <w:i/>
+          <w:iCs/>
+        </w:rPr>
+      </w:pPr>
+    </w:p>
+    <w:p>
+      <w:pPr>
+        <w:ind w:left="940"/>
+      </w:pPr>
+    </w:p>
+    <w:p>
+      <w:pPr>
+        <w:ind w:left="940"/>
+        <w:rPr>
+          <w:i/>
+          <w:iCs/>
+        </w:rPr>
+      </w:pPr>
+    </w:p>
+    <w:p>
+      <w:pPr>
+        <w:rPr>
+          <w:b/>
+          <w:bCs/>
+        </w:rPr>
+      </w:pPr>
+    </w:p>
+    <w:p>
+      <w:pPr>
         <w:ind w:left="1000"/>
-      </w:pPr>
-      <w:r>
-        <w:t>This procedure will</w:t>
-      </w:r>
-      <w:r>
-        <w:t xml:space="preserve"> get all answers that pertain to a specific and unique question via the question_ID</w:t>
-      </w:r>
-      <w:r>
-        <w:t>. It takes</w:t>
-      </w:r>
-      <w:r>
-        <w:t xml:space="preserve"> only</w:t>
-      </w:r>
-      <w:r>
-        <w:t xml:space="preserve"> </w:t>
-      </w:r>
-      <w:r>
-        <w:t>one parameter; INT question_ID.</w:t>
-      </w:r>
+        <w:rPr>
+          <w:b/>
+          <w:bCs/>
+        </w:rPr>
+      </w:pPr>
     </w:p>
     <w:p>
       <w:pPr>
         <w:ind w:left="1000"/>
-      </w:pPr>
-    </w:p>
-    <w:p>
-      <w:pPr>
-        <w:rPr>
-          <w:i/>
-          <w:iCs/>
-        </w:rPr>
-      </w:pPr>
-      <w:r>
-        <w:rPr>
-          <w:i/>
-          <w:iCs/>
-          <w:highlight w:val="green"/>
-        </w:rPr>
-        <w:t>AddAnswer</w:t>
-      </w:r>
-    </w:p>
-    <w:p/>
-    <w:p>
-      <w:pPr>
-        <w:ind w:firstLine="720"/>
-        <w:rPr>
-          <w:b/>
-          <w:bCs/>
-        </w:rPr>
-      </w:pPr>
-      <w:r>
-        <w:rPr>
-          <w:b/>
-          <w:bCs/>
-        </w:rPr>
-        <w:t>How to Call:</w:t>
-      </w:r>
-    </w:p>
-    <w:p>
-      <w:r>
-        <w:t xml:space="preserve">                  </w:t>
-      </w:r>
-      <w:r>
-        <w:t>call BSA_Database.AddAnswer(</w:t>
-      </w:r>
-      <w:r>
-        <w:rPr>
-          <w:i/>
-          <w:iCs/>
-        </w:rPr>
-        <w:t>question_ID</w:t>
-      </w:r>
-      <w:r>
-        <w:t xml:space="preserve">, </w:t>
-      </w:r>
-      <w:r>
-        <w:t>answer_order</w:t>
-      </w:r>
-      <w:r>
-        <w:t>, '</w:t>
-      </w:r>
-      <w:r>
-        <w:t>answer_string</w:t>
-      </w:r>
-      <w:r>
-        <w:t>');</w:t>
-      </w:r>
-    </w:p>
-    <w:p>
-      <w:pPr>
-        <w:pStyle w:val="ListParagraph"/>
-        <w:ind w:left="1080" w:firstLine="360"/>
-      </w:pPr>
-    </w:p>
-    <w:p>
-      <w:pPr>
-        <w:ind w:firstLine="720"/>
-      </w:pPr>
-      <w:r>
-        <w:rPr>
-          <w:b/>
-          <w:bCs/>
-        </w:rPr>
-        <w:t>What does it do</w:t>
-      </w:r>
-      <w:r>
-        <w:rPr>
-          <w:b/>
-          <w:bCs/>
-        </w:rPr>
-        <w:t>?</w:t>
-      </w:r>
+        <w:rPr>
+          <w:b/>
+          <w:bCs/>
+        </w:rPr>
+      </w:pPr>
     </w:p>
     <w:p>
       <w:pPr>
         <w:ind w:left="1000"/>
-      </w:pPr>
-      <w:r>
-        <w:t xml:space="preserve">This procedure </w:t>
-      </w:r>
-      <w:r>
-        <w:t xml:space="preserve">will create a new answer choice for a specific and unique question. It takes three parameters; INT </w:t>
-      </w:r>
-      <w:r>
-        <w:rPr>
-          <w:i/>
-          <w:iCs/>
-        </w:rPr>
-        <w:t>question_ID</w:t>
-      </w:r>
-      <w:r>
-        <w:t>,</w:t>
-      </w:r>
-      <w:r>
-        <w:t xml:space="preserve"> INT </w:t>
-      </w:r>
-      <w:r>
-        <w:t>answer_order</w:t>
-      </w:r>
-      <w:r>
-        <w:t>,</w:t>
-      </w:r>
-      <w:r>
-        <w:t xml:space="preserve"> </w:t>
-      </w:r>
-      <w:proofErr w:type="gramStart"/>
-      <w:r>
-        <w:t>VARCHAR(</w:t>
-      </w:r>
-      <w:proofErr w:type="gramEnd"/>
-      <w:r>
-        <w:t xml:space="preserve">100) </w:t>
-      </w:r>
-      <w:r>
-        <w:t>'</w:t>
-      </w:r>
-      <w:r>
-        <w:t>answer_string</w:t>
-      </w:r>
-      <w:r>
-        <w:t>')</w:t>
-      </w:r>
-      <w:r>
-        <w:t xml:space="preserve">. </w:t>
-      </w:r>
-      <w:r>
-        <w:rPr>
-          <w:b/>
-          <w:bCs/>
-        </w:rPr>
-        <w:t>*NOTE*</w:t>
-      </w:r>
-      <w:r>
-        <w:rPr>
-          <w:b/>
-          <w:bCs/>
-        </w:rPr>
-        <w:t xml:space="preserve"> Order is important.</w:t>
-      </w:r>
-    </w:p>
-    <w:p/>
+        <w:rPr>
+          <w:b/>
+          <w:bCs/>
+        </w:rPr>
+      </w:pPr>
+    </w:p>
     <w:p>
       <w:pPr>
         <w:ind w:left="1000"/>
-      </w:pPr>
-    </w:p>
-    <w:p>
-      <w:pPr>
-        <w:rPr>
-          <w:b/>
-          <w:bCs/>
-        </w:rPr>
-      </w:pPr>
-      <w:r>
-        <w:rPr>
-          <w:b/>
-          <w:bCs/>
-        </w:rPr>
-        <w:t xml:space="preserve">******** END PROCEDURES  </w:t>
-      </w:r>
-    </w:p>
-    <w:p>
-      <w:pPr>
-        <w:rPr>
-          <w:b/>
-          <w:bCs/>
-        </w:rPr>
-      </w:pPr>
-    </w:p>
-    <w:p>
-      <w:pPr>
-        <w:rPr>
-          <w:i/>
-          <w:iCs/>
-        </w:rPr>
-      </w:pPr>
-      <w:proofErr w:type="spellStart"/>
-      <w:r>
-        <w:rPr>
-          <w:i/>
-          <w:iCs/>
-          <w:highlight w:val="yellow"/>
-        </w:rPr>
-        <w:t>ValidLogin</w:t>
-      </w:r>
-      <w:proofErr w:type="spellEnd"/>
-    </w:p>
-    <w:p>
-      <w:pPr>
-        <w:rPr>
-          <w:i/>
-          <w:iCs/>
-        </w:rPr>
-      </w:pPr>
-    </w:p>
-    <w:p>
-      <w:pPr>
-        <w:ind w:firstLine="720"/>
-        <w:rPr>
-          <w:b/>
-          <w:bCs/>
-        </w:rPr>
-      </w:pPr>
-      <w:r>
-        <w:rPr>
-          <w:b/>
-          <w:bCs/>
-        </w:rPr>
-        <w:t>How to Call:</w:t>
-      </w:r>
-    </w:p>
-    <w:p>
-      <w:r>
-        <w:t xml:space="preserve">                  </w:t>
-      </w:r>
-      <w:r>
-        <w:t xml:space="preserve">select </w:t>
-      </w:r>
-      <w:proofErr w:type="spellStart"/>
-      <w:r>
-        <w:t>BSA_Database.ValidLogin</w:t>
-      </w:r>
-      <w:proofErr w:type="spellEnd"/>
-      <w:r>
-        <w:t xml:space="preserve"> </w:t>
-      </w:r>
-      <w:r>
-        <w:t>(</w:t>
-      </w:r>
-      <w:r>
-        <w:t>‘</w:t>
-      </w:r>
-      <w:proofErr w:type="spellStart"/>
-      <w:r>
-        <w:rPr>
-          <w:i/>
-          <w:iCs/>
-        </w:rPr>
-        <w:t>emai</w:t>
-      </w:r>
-      <w:r>
-        <w:rPr>
-          <w:i/>
-          <w:iCs/>
-        </w:rPr>
-        <w:t>’</w:t>
-      </w:r>
-      <w:r>
-        <w:rPr>
-          <w:i/>
-          <w:iCs/>
-        </w:rPr>
-        <w:t>l</w:t>
-      </w:r>
-      <w:proofErr w:type="spellEnd"/>
-      <w:r>
-        <w:t>);</w:t>
-      </w:r>
-    </w:p>
-    <w:p>
-      <w:pPr>
-        <w:pStyle w:val="ListParagraph"/>
-        <w:ind w:left="1080" w:firstLine="360"/>
-      </w:pPr>
-    </w:p>
-    <w:p>
-      <w:pPr>
-        <w:ind w:firstLine="720"/>
-      </w:pPr>
-      <w:r>
-        <w:rPr>
-          <w:b/>
-          <w:bCs/>
-        </w:rPr>
-        <w:t>What does it do</w:t>
-      </w:r>
-      <w:r>
-        <w:rPr>
-          <w:b/>
-          <w:bCs/>
-        </w:rPr>
-        <w:t>?</w:t>
-      </w:r>
-    </w:p>
-    <w:p>
-      <w:pPr>
-        <w:ind w:left="940"/>
-      </w:pPr>
-      <w:r>
-        <w:t xml:space="preserve">This function will check if an email address exists in our database currently only takes     in one parameter </w:t>
-      </w:r>
-      <w:proofErr w:type="gramStart"/>
-      <w:r>
-        <w:t>VARCHAR(</w:t>
-      </w:r>
-      <w:proofErr w:type="gramEnd"/>
-      <w:r>
-        <w:t>100) email, this is subject to change though.</w:t>
-      </w:r>
-    </w:p>
-    <w:p>
-      <w:pPr>
-        <w:ind w:left="940"/>
-        <w:rPr>
-          <w:i/>
-          <w:iCs/>
-        </w:rPr>
-      </w:pPr>
-    </w:p>
-    <w:p>
-      <w:pPr>
-        <w:ind w:firstLine="720"/>
-        <w:rPr>
-          <w:b/>
-          <w:bCs/>
-        </w:rPr>
-      </w:pPr>
-      <w:r>
-        <w:rPr>
-          <w:b/>
-          <w:bCs/>
-        </w:rPr>
-        <w:t xml:space="preserve">What does it </w:t>
-      </w:r>
-      <w:r>
-        <w:rPr>
-          <w:b/>
-          <w:bCs/>
-        </w:rPr>
-        <w:t>return</w:t>
-      </w:r>
-      <w:r>
-        <w:rPr>
-          <w:b/>
-          <w:bCs/>
-        </w:rPr>
-        <w:t>?</w:t>
-      </w:r>
-    </w:p>
-    <w:p>
-      <w:pPr>
-        <w:ind w:left="940"/>
-      </w:pPr>
-      <w:r>
-        <w:t>It</w:t>
-      </w:r>
-      <w:r>
-        <w:t xml:space="preserve"> returns a </w:t>
-      </w:r>
-      <w:proofErr w:type="spellStart"/>
-      <w:r>
-        <w:t>bool</w:t>
-      </w:r>
-      <w:proofErr w:type="spellEnd"/>
-      <w:r>
-        <w:t xml:space="preserve">, if email is found will return </w:t>
-      </w:r>
-      <w:proofErr w:type="gramStart"/>
-      <w:r>
-        <w:t>true(</w:t>
-      </w:r>
-      <w:proofErr w:type="gramEnd"/>
-      <w:r>
-        <w:t xml:space="preserve">1) if not false(0) </w:t>
-      </w:r>
-      <w:r>
-        <w:rPr>
-          <w:b/>
-          <w:bCs/>
-        </w:rPr>
-        <w:t>*NOTE*</w:t>
-      </w:r>
-      <w:r>
-        <w:rPr>
-          <w:b/>
-          <w:bCs/>
-        </w:rPr>
-        <w:t xml:space="preserve"> </w:t>
-      </w:r>
-      <w:r>
-        <w:rPr>
-          <w:b/>
-          <w:bCs/>
-        </w:rPr>
-        <w:t>Full email   address</w:t>
-      </w:r>
-      <w:r>
-        <w:rPr>
-          <w:b/>
-          <w:bCs/>
-        </w:rPr>
-        <w:t xml:space="preserve"> is </w:t>
-      </w:r>
-      <w:r>
-        <w:rPr>
-          <w:b/>
-          <w:bCs/>
-        </w:rPr>
-        <w:t>required</w:t>
-      </w:r>
-      <w:r>
-        <w:rPr>
-          <w:b/>
-          <w:bCs/>
-        </w:rPr>
-        <w:t xml:space="preserve">, </w:t>
-      </w:r>
-      <w:r>
-        <w:rPr>
-          <w:b/>
-          <w:bCs/>
-        </w:rPr>
-        <w:t xml:space="preserve">ex. </w:t>
-      </w:r>
-      <w:r>
-        <w:rPr>
-          <w:b/>
-          <w:bCs/>
-        </w:rPr>
-        <w:t>“</w:t>
-      </w:r>
-      <w:r>
-        <w:rPr>
-          <w:b/>
-          <w:bCs/>
-        </w:rPr>
-        <w:t>test@test.com</w:t>
-      </w:r>
-      <w:r>
-        <w:rPr>
-          <w:b/>
-          <w:bCs/>
-        </w:rPr>
-        <w:t>”</w:t>
-      </w:r>
-      <w:r>
-        <w:rPr>
-          <w:b/>
-          <w:bCs/>
-        </w:rPr>
-        <w:t>.</w:t>
-      </w:r>
-    </w:p>
-    <w:p>
-      <w:pPr>
-        <w:ind w:left="940"/>
-        <w:rPr>
-          <w:i/>
-          <w:iCs/>
-        </w:rPr>
-      </w:pPr>
-    </w:p>
-    <w:p>
-      <w:pPr>
         <w:rPr>
           <w:b/>
           <w:bCs/>
@@ -2436,33 +3499,205 @@
     </w:p>
     <w:p>
       <w:pPr>
-        <w:rPr>
-          <w:b/>
-          <w:bCs/>
-        </w:rPr>
-      </w:pPr>
-    </w:p>
-    <w:p>
-      <w:pPr>
-        <w:rPr>
-          <w:b/>
-          <w:bCs/>
-        </w:rPr>
-      </w:pPr>
-      <w:r>
-        <w:rPr>
-          <w:b/>
-          <w:bCs/>
-        </w:rPr>
-        <w:lastRenderedPageBreak/>
-        <w:t xml:space="preserve">******** </w:t>
-      </w:r>
-      <w:r>
-        <w:rPr>
-          <w:b/>
-          <w:bCs/>
-        </w:rPr>
-        <w:t>Remarks</w:t>
+        <w:ind w:left="1000"/>
+        <w:rPr>
+          <w:b/>
+          <w:bCs/>
+        </w:rPr>
+      </w:pPr>
+    </w:p>
+    <w:p>
+      <w:pPr>
+        <w:ind w:left="1000"/>
+        <w:rPr>
+          <w:b/>
+          <w:bCs/>
+        </w:rPr>
+      </w:pPr>
+    </w:p>
+    <w:p>
+      <w:pPr>
+        <w:ind w:left="1000"/>
+        <w:rPr>
+          <w:b/>
+          <w:bCs/>
+        </w:rPr>
+      </w:pPr>
+    </w:p>
+    <w:p>
+      <w:pPr>
+        <w:ind w:left="1000"/>
+        <w:rPr>
+          <w:b/>
+          <w:bCs/>
+        </w:rPr>
+      </w:pPr>
+    </w:p>
+    <w:p>
+      <w:pPr>
+        <w:ind w:left="1000"/>
+        <w:rPr>
+          <w:b/>
+          <w:bCs/>
+        </w:rPr>
+      </w:pPr>
+    </w:p>
+    <w:p>
+      <w:pPr>
+        <w:ind w:left="1000"/>
+        <w:rPr>
+          <w:b/>
+          <w:bCs/>
+        </w:rPr>
+      </w:pPr>
+    </w:p>
+    <w:p>
+      <w:pPr>
+        <w:ind w:left="1000"/>
+        <w:rPr>
+          <w:b/>
+          <w:bCs/>
+        </w:rPr>
+      </w:pPr>
+    </w:p>
+    <w:p>
+      <w:pPr>
+        <w:ind w:left="1000"/>
+        <w:rPr>
+          <w:b/>
+          <w:bCs/>
+        </w:rPr>
+      </w:pPr>
+    </w:p>
+    <w:p>
+      <w:pPr>
+        <w:ind w:left="1000"/>
+        <w:rPr>
+          <w:b/>
+          <w:bCs/>
+        </w:rPr>
+      </w:pPr>
+    </w:p>
+    <w:p>
+      <w:pPr>
+        <w:ind w:left="1000"/>
+        <w:rPr>
+          <w:b/>
+          <w:bCs/>
+        </w:rPr>
+      </w:pPr>
+    </w:p>
+    <w:p>
+      <w:pPr>
+        <w:ind w:left="1000"/>
+        <w:rPr>
+          <w:b/>
+          <w:bCs/>
+        </w:rPr>
+      </w:pPr>
+    </w:p>
+    <w:p>
+      <w:pPr>
+        <w:ind w:left="1000"/>
+        <w:rPr>
+          <w:b/>
+          <w:bCs/>
+        </w:rPr>
+      </w:pPr>
+    </w:p>
+    <w:p>
+      <w:pPr>
+        <w:ind w:left="1000"/>
+        <w:rPr>
+          <w:b/>
+          <w:bCs/>
+        </w:rPr>
+      </w:pPr>
+    </w:p>
+    <w:p>
+      <w:pPr>
+        <w:ind w:left="1000"/>
+        <w:rPr>
+          <w:b/>
+          <w:bCs/>
+        </w:rPr>
+      </w:pPr>
+    </w:p>
+    <w:p>
+      <w:pPr>
+        <w:ind w:left="1000"/>
+        <w:rPr>
+          <w:b/>
+          <w:bCs/>
+        </w:rPr>
+      </w:pPr>
+    </w:p>
+    <w:p>
+      <w:pPr>
+        <w:ind w:left="1000"/>
+        <w:rPr>
+          <w:b/>
+          <w:bCs/>
+        </w:rPr>
+      </w:pPr>
+    </w:p>
+    <w:p>
+      <w:pPr>
+        <w:ind w:left="1000"/>
+        <w:rPr>
+          <w:b/>
+          <w:bCs/>
+        </w:rPr>
+      </w:pPr>
+    </w:p>
+    <w:p>
+      <w:pPr>
+        <w:ind w:left="1000"/>
+        <w:rPr>
+          <w:b/>
+          <w:bCs/>
+        </w:rPr>
+      </w:pPr>
+    </w:p>
+    <w:p>
+      <w:pPr>
+        <w:ind w:left="1000"/>
+        <w:rPr>
+          <w:b/>
+          <w:bCs/>
+        </w:rPr>
+      </w:pPr>
+    </w:p>
+    <w:p>
+      <w:pPr>
+        <w:ind w:left="1000"/>
+        <w:rPr>
+          <w:b/>
+          <w:bCs/>
+        </w:rPr>
+      </w:pPr>
+    </w:p>
+    <w:p>
+      <w:pPr>
+        <w:rPr>
+          <w:b/>
+          <w:bCs/>
+        </w:rPr>
+      </w:pPr>
+    </w:p>
+    <w:p>
+      <w:pPr>
+        <w:rPr>
+          <w:b/>
+          <w:bCs/>
+        </w:rPr>
+      </w:pPr>
+      <w:r>
+        <w:rPr>
+          <w:b/>
+          <w:bCs/>
+        </w:rPr>
+        <w:t>******** Remarks</w:t>
       </w:r>
     </w:p>
     <w:p>
@@ -2485,7 +3720,7 @@
         <w:t xml:space="preserve">This doc is up to date as of July </w:t>
       </w:r>
       <w:r>
-        <w:t>5</w:t>
+        <w:t>8</w:t>
       </w:r>
       <w:r>
         <w:rPr>
@@ -2570,6 +3805,58 @@
           <w:i/>
           <w:iCs/>
         </w:rPr>
+        <w:t xml:space="preserve">AddCompany, </w:t>
+      </w:r>
+      <w:r>
+        <w:rPr>
+          <w:i/>
+          <w:iCs/>
+        </w:rPr>
+        <w:t xml:space="preserve"> AddSurve</w:t>
+      </w:r>
+      <w:r>
+        <w:rPr>
+          <w:i/>
+          <w:iCs/>
+        </w:rPr>
+        <w:t>y</w:t>
+      </w:r>
+      <w:r>
+        <w:rPr>
+          <w:i/>
+          <w:iCs/>
+        </w:rPr>
+        <w:t>, AddQuestions</w:t>
+      </w:r>
+      <w:r>
+        <w:rPr>
+          <w:i/>
+          <w:iCs/>
+        </w:rPr>
+        <w:t xml:space="preserve">, and </w:t>
+      </w:r>
+      <w:r>
+        <w:rPr>
+          <w:i/>
+          <w:iCs/>
+        </w:rPr>
+        <w:t>Add Answer</w:t>
+      </w:r>
+      <w:r>
+        <w:rPr>
+          <w:i/>
+          <w:iCs/>
+        </w:rPr>
+        <w:t xml:space="preserve"> </w:t>
+      </w:r>
+      <w:r>
+        <w:t xml:space="preserve">mentioned that 1) customer _ID is auto incremented and created only when the </w:t>
+      </w:r>
+      <w:r>
+        <w:rPr>
+          <w:i/>
+          <w:iCs/>
+        </w:rPr>
         <w:t>AddCompany</w:t>
       </w:r>
       <w:r>
@@ -2577,14 +3864,10 @@
           <w:i/>
           <w:iCs/>
         </w:rPr>
-        <w:t xml:space="preserve">, </w:t>
-      </w:r>
-      <w:r>
-        <w:rPr>
-          <w:i/>
-          <w:iCs/>
-        </w:rPr>
-        <w:t xml:space="preserve"> </w:t>
+        <w:t xml:space="preserve"> procedure is called, 2) survey_ID is also </w:t>
+      </w:r>
+      <w:r>
+        <w:t xml:space="preserve">auto incremented and created only when the </w:t>
       </w:r>
       <w:r>
         <w:rPr>
@@ -2598,14 +3881,10 @@
           <w:i/>
           <w:iCs/>
         </w:rPr>
-        <w:t>y</w:t>
-      </w:r>
-      <w:r>
-        <w:rPr>
-          <w:i/>
-          <w:iCs/>
-        </w:rPr>
-        <w:t xml:space="preserve">, </w:t>
+        <w:t xml:space="preserve">y procedure is called, 3) similarly the question_ID is </w:t>
+      </w:r>
+      <w:r>
+        <w:t xml:space="preserve"> auto incremented and created only when the </w:t>
       </w:r>
       <w:r>
         <w:rPr>
@@ -2619,95 +3898,6 @@
           <w:i/>
           <w:iCs/>
         </w:rPr>
-        <w:t xml:space="preserve">, and </w:t>
-      </w:r>
-      <w:r>
-        <w:rPr>
-          <w:i/>
-          <w:iCs/>
-        </w:rPr>
-        <w:t>Add Answer</w:t>
-      </w:r>
-      <w:r>
-        <w:rPr>
-          <w:i/>
-          <w:iCs/>
-        </w:rPr>
-        <w:t xml:space="preserve"> </w:t>
-      </w:r>
-      <w:r>
-        <w:t xml:space="preserve">mentioned that 1) customer _ID is auto incremented and created only when the </w:t>
-      </w:r>
-      <w:r>
-        <w:rPr>
-          <w:i/>
-          <w:iCs/>
-        </w:rPr>
-        <w:t>AddCompany</w:t>
-      </w:r>
-      <w:r>
-        <w:rPr>
-          <w:i/>
-          <w:iCs/>
-        </w:rPr>
-        <w:t xml:space="preserve"> procedure is called, 2) survey_ID is also </w:t>
-      </w:r>
-      <w:r>
-        <w:t>auto incremented and created only</w:t>
-      </w:r>
-      <w:r>
-        <w:t xml:space="preserve"> when the </w:t>
-      </w:r>
-      <w:r>
-        <w:rPr>
-          <w:i/>
-          <w:iCs/>
-        </w:rPr>
-        <w:t>AddSurve</w:t>
-      </w:r>
-      <w:r>
-        <w:rPr>
-          <w:i/>
-          <w:iCs/>
-        </w:rPr>
-        <w:t>y</w:t>
-      </w:r>
-      <w:r>
-        <w:rPr>
-          <w:i/>
-          <w:iCs/>
-        </w:rPr>
-        <w:t xml:space="preserve"> </w:t>
-      </w:r>
-      <w:r>
-        <w:rPr>
-          <w:i/>
-          <w:iCs/>
-        </w:rPr>
-        <w:t>procedure is called,</w:t>
-      </w:r>
-      <w:r>
-        <w:rPr>
-          <w:i/>
-          <w:iCs/>
-        </w:rPr>
-        <w:t xml:space="preserve"> 3) similarly the question_ID is </w:t>
-      </w:r>
-      <w:r>
-        <w:t xml:space="preserve"> auto incremented and created only when the </w:t>
-      </w:r>
-      <w:r>
-        <w:rPr>
-          <w:i/>
-          <w:iCs/>
-        </w:rPr>
-        <w:t>AddQuestions</w:t>
-      </w:r>
-      <w:r>
-        <w:rPr>
-          <w:i/>
-          <w:iCs/>
-        </w:rPr>
         <w:t xml:space="preserve"> procedure is called</w:t>
       </w:r>
       <w:r>
@@ -2725,27 +3915,14 @@
         <w:t xml:space="preserve">answer_ID </w:t>
       </w:r>
       <w:r>
-        <w:t xml:space="preserve">is </w:t>
-      </w:r>
-      <w:r>
-        <w:t xml:space="preserve">also </w:t>
-      </w:r>
-      <w:r>
-        <w:t xml:space="preserve">auto incremented and created only when the </w:t>
-      </w:r>
-      <w:r>
-        <w:rPr>
-          <w:i/>
-          <w:iCs/>
-        </w:rPr>
-        <w:t>AddAnswer procedure is called</w:t>
-      </w:r>
-      <w:r>
-        <w:rPr>
-          <w:i/>
-          <w:iCs/>
-        </w:rPr>
-        <w:t>.</w:t>
+        <w:t xml:space="preserve">is also auto incremented and created only when the </w:t>
+      </w:r>
+      <w:r>
+        <w:rPr>
+          <w:i/>
+          <w:iCs/>
+        </w:rPr>
+        <w:t>AddAnswer procedure is called.</w:t>
       </w:r>
     </w:p>
     <w:p>
@@ -2805,25 +3982,7 @@
         </w:numPr>
       </w:pPr>
       <w:r>
-        <w:t xml:space="preserve">Lastly note that the password field found in the customer table is subject to be changed depending on Auth0 </w:t>
-      </w:r>
-      <w:r>
-        <w:t>(</w:t>
-      </w:r>
-      <w:r>
-        <w:t>password less</w:t>
-      </w:r>
-      <w:r>
-        <w:t xml:space="preserve"> sign </w:t>
-      </w:r>
-      <w:r>
-        <w:t xml:space="preserve">in) implementation; </w:t>
-      </w:r>
-      <w:r>
-        <w:t>implementation</w:t>
-      </w:r>
-      <w:r>
-        <w:t xml:space="preserve"> of this will be time boxed to mitigate risk</w:t>
+        <w:t>Lastly note that the password field found in the customer table is subject to be changed depending on Auth0 (password less sign in) implementation; implementation of this will be time boxed to mitigate risk</w:t>
       </w:r>
       <w:r>
         <w:t>, otherwise will remain the same</w:t>
@@ -2879,7 +4038,6 @@
           <w:bCs/>
           <w:u w:val="single"/>
         </w:rPr>
-        <w:lastRenderedPageBreak/>
         <w:t>ERD Of CEN4020 Survey App</w:t>
       </w:r>
     </w:p>
@@ -3641,6 +4799,7 @@
     <w:lsdException w:name="HTML Sample" w:semiHidden="1" w:unhideWhenUsed="1"/>
     <w:lsdException w:name="HTML Typewriter" w:semiHidden="1" w:unhideWhenUsed="1"/>
     <w:lsdException w:name="HTML Variable" w:semiHidden="1" w:unhideWhenUsed="1"/>
+    <w:lsdException w:name="Normal Table" w:semiHidden="1" w:unhideWhenUsed="1"/>
     <w:lsdException w:name="annotation subject" w:semiHidden="1" w:unhideWhenUsed="1"/>
     <w:lsdException w:name="No List" w:semiHidden="1" w:unhideWhenUsed="1"/>
     <w:lsdException w:name="Outline List 1" w:semiHidden="1" w:unhideWhenUsed="1"/>
@@ -3687,8 +4846,10 @@
     <w:lsdException w:name="Table Subtle 2" w:semiHidden="1" w:unhideWhenUsed="1"/>
     <w:lsdException w:name="Table Web 1" w:semiHidden="1" w:unhideWhenUsed="1"/>
     <w:lsdException w:name="Table Web 2" w:semiHidden="1" w:unhideWhenUsed="1"/>
+    <w:lsdException w:name="Table Web 3" w:semiHidden="1" w:unhideWhenUsed="1"/>
     <w:lsdException w:name="Balloon Text" w:semiHidden="1" w:unhideWhenUsed="1"/>
     <w:lsdException w:name="Table Grid" w:uiPriority="39"/>
+    <w:lsdException w:name="Table Theme" w:semiHidden="1" w:unhideWhenUsed="1"/>
     <w:lsdException w:name="Placeholder Text" w:semiHidden="1"/>
     <w:lsdException w:name="No Spacing" w:uiPriority="1" w:qFormat="1"/>
     <w:lsdException w:name="Light Shading" w:uiPriority="60"/>

</xml_diff>